<commit_message>
Removed all buiilt files, got class description to display and came up with an alternate version to the UI moc up
</commit_message>
<xml_diff>
--- a/Phase1/ModuleManager Spec.docx
+++ b/Phase1/ModuleManager Spec.docx
@@ -37,8 +37,12 @@
       <w:r>
         <w:t xml:space="preserve">Purpose: </w:t>
       </w:r>
+    </w:p>
+    <w:p>
+      <w:pPr>
+        <w:ind w:left="1440"/>
+      </w:pPr>
       <w:r>
-        <w:tab/>
         <w:t xml:space="preserve">The goal is to display information about dll files using the dll itself and the associated xml file. </w:t>
       </w:r>
       <w:r>
@@ -63,7 +67,7 @@
         <w:t>module location</w:t>
       </w:r>
       <w:r>
-        <w:t>” button to allow the user to select the location of the dll’s. This information will be able to be saved to a config file. On start up of the application, this config file, if it exists, will be loaded and the enable/disable status of each module</w:t>
+        <w:t>” button to allow the user to select the location of the dll’s. This information will be able to be saved to a config file. On startup of the application, this config file, if it exists, will be loaded and the enable/disable status of each module</w:t>
       </w:r>
       <w:r>
         <w:t xml:space="preserve"> located in the previously specified file path</w:t>
@@ -84,9 +88,19 @@
       <w:pPr>
         <w:ind w:left="1440" w:hanging="1440"/>
       </w:pPr>
+    </w:p>
+    <w:p>
+      <w:pPr>
+        <w:ind w:left="1440" w:hanging="1440"/>
+      </w:pPr>
       <w:r>
         <w:t xml:space="preserve">Breakdown: </w:t>
       </w:r>
+    </w:p>
+    <w:p>
+      <w:pPr>
+        <w:ind w:left="1440" w:hanging="1440"/>
+      </w:pPr>
       <w:r>
         <w:tab/>
         <w:t xml:space="preserve">1.)  A load button will allow the user to select a directory where dll files are contained. </w:t>
@@ -118,6 +132,9 @@
       <w:r>
         <w:tab/>
         <w:t>3.)  The user can select any of the methods from the previously stated TreeView area. The information about the selected method will be displayed in a list box next to the TreeView area.</w:t>
+      </w:r>
+      <w:r>
+        <w:t xml:space="preserve"> Alternatively, this information can be displayed in a “hover over” help text way.</w:t>
       </w:r>
     </w:p>
     <w:p>
@@ -138,6 +155,35 @@
       </w:r>
       <w:r>
         <w:t xml:space="preserve">, the application will load with this saved data as it exists. </w:t>
+      </w:r>
+    </w:p>
+    <w:p>
+      <w:pPr>
+        <w:ind w:left="1440" w:hanging="1440"/>
+      </w:pPr>
+    </w:p>
+    <w:p>
+      <w:pPr>
+        <w:ind w:left="1440" w:hanging="1440"/>
+      </w:pPr>
+    </w:p>
+    <w:p>
+      <w:pPr>
+        <w:ind w:left="1440" w:hanging="1440"/>
+      </w:pPr>
+      <w:r>
+        <w:t xml:space="preserve">Implementation: </w:t>
+      </w:r>
+    </w:p>
+    <w:p>
+      <w:pPr>
+        <w:ind w:left="1440" w:hanging="1440"/>
+      </w:pPr>
+      <w:r>
+        <w:tab/>
+      </w:r>
+      <w:r>
+        <w:t xml:space="preserve">This will be achieved by creating objects that will store the gathered information </w:t>
       </w:r>
     </w:p>
     <w:sectPr>
@@ -1651,6 +1697,7 @@
     <w:lsdException w:name="HTML Sample" w:semiHidden="1" w:unhideWhenUsed="1"/>
     <w:lsdException w:name="HTML Typewriter" w:semiHidden="1" w:unhideWhenUsed="1"/>
     <w:lsdException w:name="HTML Variable" w:semiHidden="1" w:unhideWhenUsed="1"/>
+    <w:lsdException w:name="Normal Table" w:semiHidden="1" w:unhideWhenUsed="1"/>
     <w:lsdException w:name="annotation subject" w:semiHidden="1" w:unhideWhenUsed="1"/>
     <w:lsdException w:name="No List" w:semiHidden="1" w:unhideWhenUsed="1"/>
     <w:lsdException w:name="Outline List 1" w:semiHidden="1" w:unhideWhenUsed="1"/>
@@ -1693,8 +1740,11 @@
     <w:lsdException w:name="Table Contemporary" w:semiHidden="1" w:unhideWhenUsed="1"/>
     <w:lsdException w:name="Table Elegant" w:semiHidden="1" w:unhideWhenUsed="1"/>
     <w:lsdException w:name="Table Professional" w:semiHidden="1" w:unhideWhenUsed="1"/>
+    <w:lsdException w:name="Table Subtle 1" w:semiHidden="1" w:unhideWhenUsed="1"/>
     <w:lsdException w:name="Table Subtle 2" w:semiHidden="1" w:unhideWhenUsed="1"/>
     <w:lsdException w:name="Table Web 1" w:semiHidden="1" w:unhideWhenUsed="1"/>
+    <w:lsdException w:name="Table Web 2" w:semiHidden="1" w:unhideWhenUsed="1"/>
+    <w:lsdException w:name="Table Web 3" w:semiHidden="1" w:unhideWhenUsed="1"/>
     <w:lsdException w:name="Balloon Text" w:semiHidden="1" w:unhideWhenUsed="1"/>
     <w:lsdException w:name="Table Grid" w:uiPriority="39"/>
     <w:lsdException w:name="Table Theme" w:semiHidden="1" w:unhideWhenUsed="1"/>

</xml_diff>

<commit_message>
added a .gitignore. Also, bound data to Module properties and displayed them in the UI
</commit_message>
<xml_diff>
--- a/Phase1/ModuleManager Spec.docx
+++ b/Phase1/ModuleManager Spec.docx
@@ -43,11 +43,48 @@
         <w:ind w:left="1440"/>
       </w:pPr>
       <w:r>
-        <w:t xml:space="preserve">The goal is to display information about dll files using the dll itself and the associated xml file. </w:t>
-      </w:r>
-      <w:r>
-        <w:t>Each dll will be displayed as a TreeView in a window in the UI. Each module (dll</w:t>
-      </w:r>
+        <w:t xml:space="preserve">The goal is to display information about </w:t>
+      </w:r>
+      <w:proofErr w:type="spellStart"/>
+      <w:r>
+        <w:t>dll</w:t>
+      </w:r>
+      <w:proofErr w:type="spellEnd"/>
+      <w:r>
+        <w:t xml:space="preserve"> files using the </w:t>
+      </w:r>
+      <w:proofErr w:type="spellStart"/>
+      <w:r>
+        <w:t>dll</w:t>
+      </w:r>
+      <w:proofErr w:type="spellEnd"/>
+      <w:r>
+        <w:t xml:space="preserve"> itself and the associated xml file. </w:t>
+      </w:r>
+      <w:r>
+        <w:t xml:space="preserve">Each </w:t>
+      </w:r>
+      <w:proofErr w:type="spellStart"/>
+      <w:r>
+        <w:t>dll</w:t>
+      </w:r>
+      <w:proofErr w:type="spellEnd"/>
+      <w:r>
+        <w:t xml:space="preserve"> will be displayed as a </w:t>
+      </w:r>
+      <w:proofErr w:type="spellStart"/>
+      <w:r>
+        <w:t>TreeView</w:t>
+      </w:r>
+      <w:proofErr w:type="spellEnd"/>
+      <w:r>
+        <w:t xml:space="preserve"> in a window in the UI. Each module (</w:t>
+      </w:r>
+      <w:proofErr w:type="spellStart"/>
+      <w:r>
+        <w:t>dll</w:t>
+      </w:r>
+      <w:proofErr w:type="spellEnd"/>
       <w:r>
         <w:t xml:space="preserve"> file</w:t>
       </w:r>
@@ -67,7 +104,15 @@
         <w:t>module location</w:t>
       </w:r>
       <w:r>
-        <w:t>” button to allow the user to select the location of the dll’s. This information will be able to be saved to a config file. On startup of the application, this config file, if it exists, will be loaded and the enable/disable status of each module</w:t>
+        <w:t xml:space="preserve">” button to allow the user to select the location of the </w:t>
+      </w:r>
+      <w:proofErr w:type="spellStart"/>
+      <w:r>
+        <w:t>dll’s</w:t>
+      </w:r>
+      <w:proofErr w:type="spellEnd"/>
+      <w:r>
+        <w:t>. This information will be able to be saved to a config file. On startup of the application, this config file, if it exists, will be loaded and the enable/disable status of each module</w:t>
       </w:r>
       <w:r>
         <w:t xml:space="preserve"> located in the previously specified file path</w:t>
@@ -103,7 +148,15 @@
       </w:pPr>
       <w:r>
         <w:tab/>
-        <w:t xml:space="preserve">1.)  A load button will allow the user to select a directory where dll files are contained. </w:t>
+        <w:t xml:space="preserve">1.)  A load button will allow the user to select a directory where </w:t>
+      </w:r>
+      <w:proofErr w:type="spellStart"/>
+      <w:r>
+        <w:t>dll</w:t>
+      </w:r>
+      <w:proofErr w:type="spellEnd"/>
+      <w:r>
+        <w:t xml:space="preserve"> files are contained. </w:t>
       </w:r>
     </w:p>
     <w:p>
@@ -117,7 +170,23 @@
       </w:pPr>
       <w:r>
         <w:tab/>
-        <w:t>2.)  The TreeView area will display each module (dll file) and its methods in child nodes. Each module will have an associated enable/disable check box.</w:t>
+        <w:t xml:space="preserve">2.)  The </w:t>
+      </w:r>
+      <w:proofErr w:type="spellStart"/>
+      <w:r>
+        <w:t>TreeView</w:t>
+      </w:r>
+      <w:proofErr w:type="spellEnd"/>
+      <w:r>
+        <w:t xml:space="preserve"> area will display each module (</w:t>
+      </w:r>
+      <w:proofErr w:type="spellStart"/>
+      <w:r>
+        <w:t>dll</w:t>
+      </w:r>
+      <w:proofErr w:type="spellEnd"/>
+      <w:r>
+        <w:t xml:space="preserve"> file) and its methods in child nodes. Each module will have an associated enable/disable check box.</w:t>
       </w:r>
     </w:p>
     <w:p>
@@ -131,7 +200,23 @@
       </w:pPr>
       <w:r>
         <w:tab/>
-        <w:t>3.)  The user can select any of the methods from the previously stated TreeView area. The information about the selected method will be displayed in a list box next to the TreeView area.</w:t>
+        <w:t xml:space="preserve">3.)  The user can select any of the methods from the previously stated </w:t>
+      </w:r>
+      <w:proofErr w:type="spellStart"/>
+      <w:r>
+        <w:t>TreeView</w:t>
+      </w:r>
+      <w:proofErr w:type="spellEnd"/>
+      <w:r>
+        <w:t xml:space="preserve"> area. The information about the selected method will be displayed in a list box next to the </w:t>
+      </w:r>
+      <w:proofErr w:type="spellStart"/>
+      <w:r>
+        <w:t>TreeView</w:t>
+      </w:r>
+      <w:proofErr w:type="spellEnd"/>
+      <w:r>
+        <w:t xml:space="preserve"> area.</w:t>
       </w:r>
       <w:r>
         <w:t xml:space="preserve"> Alternatively, this information can be displayed in a “hover over” help text way.</w:t>
@@ -177,13 +262,73 @@
     </w:p>
     <w:p>
       <w:pPr>
-        <w:ind w:left="1440" w:hanging="1440"/>
-      </w:pPr>
-      <w:r>
-        <w:tab/>
-      </w:r>
-      <w:r>
-        <w:t xml:space="preserve">This will be achieved by creating objects that will store the gathered information </w:t>
+        <w:pStyle w:val="ListParagraph"/>
+        <w:numPr>
+          <w:ilvl w:val="0"/>
+          <w:numId w:val="24"/>
+        </w:numPr>
+      </w:pPr>
+      <w:r>
+        <w:t xml:space="preserve">Allow the user to select a director using </w:t>
+      </w:r>
+      <w:proofErr w:type="spellStart"/>
+      <w:r>
+        <w:t>FolderBrowserDialog</w:t>
+      </w:r>
+      <w:proofErr w:type="spellEnd"/>
+    </w:p>
+    <w:p/>
+    <w:p>
+      <w:pPr>
+        <w:pStyle w:val="ListParagraph"/>
+        <w:numPr>
+          <w:ilvl w:val="0"/>
+          <w:numId w:val="24"/>
+        </w:numPr>
+      </w:pPr>
+      <w:r>
+        <w:t xml:space="preserve">This information will be stored in an </w:t>
+      </w:r>
+      <w:proofErr w:type="spellStart"/>
+      <w:r>
+        <w:t>ObservableCollection</w:t>
+      </w:r>
+      <w:proofErr w:type="spellEnd"/>
+      <w:r>
+        <w:t xml:space="preserve"> of custom Module objects that will have an overridden </w:t>
+      </w:r>
+      <w:proofErr w:type="spellStart"/>
+      <w:r>
+        <w:t>ToString</w:t>
+      </w:r>
+      <w:proofErr w:type="spellEnd"/>
+      <w:r>
+        <w:t xml:space="preserve"> method to organize and format the data from the .</w:t>
+      </w:r>
+      <w:proofErr w:type="spellStart"/>
+      <w:r>
+        <w:t>dll</w:t>
+      </w:r>
+      <w:proofErr w:type="spellEnd"/>
+      <w:r>
+        <w:t xml:space="preserve"> and .xml files. </w:t>
+      </w:r>
+    </w:p>
+    <w:p>
+      <w:pPr>
+        <w:pStyle w:val="ListParagraph"/>
+      </w:pPr>
+    </w:p>
+    <w:p>
+      <w:pPr>
+        <w:pStyle w:val="ListParagraph"/>
+        <w:numPr>
+          <w:ilvl w:val="0"/>
+          <w:numId w:val="24"/>
+        </w:numPr>
+      </w:pPr>
+      <w:r>
+        <w:t xml:space="preserve">Using this resource, </w:t>
       </w:r>
     </w:p>
     <w:sectPr>
@@ -1160,6 +1305,95 @@
     </w:lvl>
   </w:abstractNum>
   <w:abstractNum w:abstractNumId="19" w15:restartNumberingAfterBreak="0">
+    <w:nsid w:val="4E5F63FE"/>
+    <w:multiLevelType w:val="hybridMultilevel"/>
+    <w:tmpl w:val="1BEEFAE6"/>
+    <w:lvl w:ilvl="0" w:tplc="4A5E55FC">
+      <w:start w:val="1"/>
+      <w:numFmt w:val="decimal"/>
+      <w:lvlText w:val="%1.)"/>
+      <w:lvlJc w:val="left"/>
+      <w:pPr>
+        <w:ind w:left="1800" w:hanging="360"/>
+      </w:pPr>
+      <w:rPr>
+        <w:rFonts w:hint="default"/>
+      </w:rPr>
+    </w:lvl>
+    <w:lvl w:ilvl="1" w:tplc="04090019" w:tentative="1">
+      <w:start w:val="1"/>
+      <w:numFmt w:val="lowerLetter"/>
+      <w:lvlText w:val="%2."/>
+      <w:lvlJc w:val="left"/>
+      <w:pPr>
+        <w:ind w:left="2520" w:hanging="360"/>
+      </w:pPr>
+    </w:lvl>
+    <w:lvl w:ilvl="2" w:tplc="0409001B" w:tentative="1">
+      <w:start w:val="1"/>
+      <w:numFmt w:val="lowerRoman"/>
+      <w:lvlText w:val="%3."/>
+      <w:lvlJc w:val="right"/>
+      <w:pPr>
+        <w:ind w:left="3240" w:hanging="180"/>
+      </w:pPr>
+    </w:lvl>
+    <w:lvl w:ilvl="3" w:tplc="0409000F" w:tentative="1">
+      <w:start w:val="1"/>
+      <w:numFmt w:val="decimal"/>
+      <w:lvlText w:val="%4."/>
+      <w:lvlJc w:val="left"/>
+      <w:pPr>
+        <w:ind w:left="3960" w:hanging="360"/>
+      </w:pPr>
+    </w:lvl>
+    <w:lvl w:ilvl="4" w:tplc="04090019" w:tentative="1">
+      <w:start w:val="1"/>
+      <w:numFmt w:val="lowerLetter"/>
+      <w:lvlText w:val="%5."/>
+      <w:lvlJc w:val="left"/>
+      <w:pPr>
+        <w:ind w:left="4680" w:hanging="360"/>
+      </w:pPr>
+    </w:lvl>
+    <w:lvl w:ilvl="5" w:tplc="0409001B" w:tentative="1">
+      <w:start w:val="1"/>
+      <w:numFmt w:val="lowerRoman"/>
+      <w:lvlText w:val="%6."/>
+      <w:lvlJc w:val="right"/>
+      <w:pPr>
+        <w:ind w:left="5400" w:hanging="180"/>
+      </w:pPr>
+    </w:lvl>
+    <w:lvl w:ilvl="6" w:tplc="0409000F" w:tentative="1">
+      <w:start w:val="1"/>
+      <w:numFmt w:val="decimal"/>
+      <w:lvlText w:val="%7."/>
+      <w:lvlJc w:val="left"/>
+      <w:pPr>
+        <w:ind w:left="6120" w:hanging="360"/>
+      </w:pPr>
+    </w:lvl>
+    <w:lvl w:ilvl="7" w:tplc="04090019" w:tentative="1">
+      <w:start w:val="1"/>
+      <w:numFmt w:val="lowerLetter"/>
+      <w:lvlText w:val="%8."/>
+      <w:lvlJc w:val="left"/>
+      <w:pPr>
+        <w:ind w:left="6840" w:hanging="360"/>
+      </w:pPr>
+    </w:lvl>
+    <w:lvl w:ilvl="8" w:tplc="0409001B" w:tentative="1">
+      <w:start w:val="1"/>
+      <w:numFmt w:val="lowerRoman"/>
+      <w:lvlText w:val="%9."/>
+      <w:lvlJc w:val="right"/>
+      <w:pPr>
+        <w:ind w:left="7560" w:hanging="180"/>
+      </w:pPr>
+    </w:lvl>
+  </w:abstractNum>
+  <w:abstractNum w:abstractNumId="20" w15:restartNumberingAfterBreak="0">
     <w:nsid w:val="59350CFB"/>
     <w:multiLevelType w:val="multilevel"/>
     <w:tmpl w:val="9DF09F08"/>
@@ -1246,7 +1480,7 @@
       </w:pPr>
     </w:lvl>
   </w:abstractNum>
-  <w:abstractNum w:abstractNumId="20" w15:restartNumberingAfterBreak="0">
+  <w:abstractNum w:abstractNumId="21" w15:restartNumberingAfterBreak="0">
     <w:nsid w:val="5DEC6B47"/>
     <w:multiLevelType w:val="multilevel"/>
     <w:tmpl w:val="604E1C0A"/>
@@ -1333,7 +1567,7 @@
       </w:pPr>
     </w:lvl>
   </w:abstractNum>
-  <w:abstractNum w:abstractNumId="21" w15:restartNumberingAfterBreak="0">
+  <w:abstractNum w:abstractNumId="22" w15:restartNumberingAfterBreak="0">
     <w:nsid w:val="6E9514D7"/>
     <w:multiLevelType w:val="multilevel"/>
     <w:tmpl w:val="0409001F"/>
@@ -1419,7 +1653,7 @@
       </w:pPr>
     </w:lvl>
   </w:abstractNum>
-  <w:abstractNum w:abstractNumId="22" w15:restartNumberingAfterBreak="0">
+  <w:abstractNum w:abstractNumId="23" w15:restartNumberingAfterBreak="0">
     <w:nsid w:val="7D8C2C6D"/>
     <w:multiLevelType w:val="multilevel"/>
     <w:tmpl w:val="04090023"/>
@@ -1507,7 +1741,7 @@
     </w:lvl>
   </w:abstractNum>
   <w:num w:numId="1">
-    <w:abstractNumId w:val="19"/>
+    <w:abstractNumId w:val="20"/>
   </w:num>
   <w:num w:numId="2">
     <w:abstractNumId w:val="12"/>
@@ -1516,7 +1750,7 @@
     <w:abstractNumId w:val="10"/>
   </w:num>
   <w:num w:numId="4">
-    <w:abstractNumId w:val="21"/>
+    <w:abstractNumId w:val="22"/>
   </w:num>
   <w:num w:numId="5">
     <w:abstractNumId w:val="13"/>
@@ -1564,7 +1798,7 @@
     <w:abstractNumId w:val="15"/>
   </w:num>
   <w:num w:numId="20">
-    <w:abstractNumId w:val="20"/>
+    <w:abstractNumId w:val="21"/>
   </w:num>
   <w:num w:numId="21">
     <w:abstractNumId w:val="17"/>
@@ -1573,7 +1807,10 @@
     <w:abstractNumId w:val="11"/>
   </w:num>
   <w:num w:numId="23">
-    <w:abstractNumId w:val="22"/>
+    <w:abstractNumId w:val="23"/>
+  </w:num>
+  <w:num w:numId="24">
+    <w:abstractNumId w:val="19"/>
   </w:num>
 </w:numbering>
 </file>

</xml_diff>

<commit_message>
added two views and corresponding view models. Made updates to the spec as well.
</commit_message>
<xml_diff>
--- a/Phase1/ModuleManager Spec.docx
+++ b/Phase1/ModuleManager Spec.docx
@@ -35,7 +35,13 @@
         <w:ind w:left="1440" w:hanging="1440"/>
       </w:pPr>
       <w:r>
-        <w:t xml:space="preserve">Purpose: </w:t>
+        <w:rPr>
+          <w:u w:val="single"/>
+        </w:rPr>
+        <w:t>Overview</w:t>
+      </w:r>
+      <w:r>
+        <w:t xml:space="preserve">: </w:t>
       </w:r>
     </w:p>
     <w:p>
@@ -43,7 +49,13 @@
         <w:ind w:left="1440"/>
       </w:pPr>
       <w:r>
-        <w:t xml:space="preserve">The goal is to display information about </w:t>
+        <w:t xml:space="preserve">The goal is to display information </w:t>
+      </w:r>
+      <w:r>
+        <w:t>from</w:t>
+      </w:r>
+      <w:r>
+        <w:t xml:space="preserve"> </w:t>
       </w:r>
       <w:proofErr w:type="spellStart"/>
       <w:r>
@@ -59,7 +71,13 @@
       </w:r>
       <w:proofErr w:type="spellEnd"/>
       <w:r>
-        <w:t xml:space="preserve"> itself and the associated xml file. </w:t>
+        <w:t xml:space="preserve"> itself and the associated xml file</w:t>
+      </w:r>
+      <w:r>
+        <w:t>s</w:t>
+      </w:r>
+      <w:r>
+        <w:t xml:space="preserve">. </w:t>
       </w:r>
       <w:r>
         <w:t xml:space="preserve">Each </w:t>
@@ -70,7 +88,16 @@
       </w:r>
       <w:proofErr w:type="spellEnd"/>
       <w:r>
-        <w:t xml:space="preserve"> will be displayed as a </w:t>
+        <w:t xml:space="preserve"> (module name)</w:t>
+      </w:r>
+      <w:r>
+        <w:t xml:space="preserve"> will be displayed </w:t>
+      </w:r>
+      <w:r>
+        <w:t>in</w:t>
+      </w:r>
+      <w:r>
+        <w:t xml:space="preserve"> a </w:t>
       </w:r>
       <w:proofErr w:type="spellStart"/>
       <w:r>
@@ -78,47 +105,7 @@
       </w:r>
       <w:proofErr w:type="spellEnd"/>
       <w:r>
-        <w:t xml:space="preserve"> in a window in the UI. Each module (</w:t>
-      </w:r>
-      <w:proofErr w:type="spellStart"/>
-      <w:r>
-        <w:t>dll</w:t>
-      </w:r>
-      <w:proofErr w:type="spellEnd"/>
-      <w:r>
-        <w:t xml:space="preserve"> file</w:t>
-      </w:r>
-      <w:r>
-        <w:t xml:space="preserve">) will have </w:t>
-      </w:r>
-      <w:r>
-        <w:t>its</w:t>
-      </w:r>
-      <w:r>
-        <w:t xml:space="preserve"> own enable/disable check box to indicate whether the module is being used or not. </w:t>
-      </w:r>
-      <w:r>
-        <w:t xml:space="preserve">It will have a “load </w:t>
-      </w:r>
-      <w:r>
-        <w:t>module location</w:t>
-      </w:r>
-      <w:r>
-        <w:t xml:space="preserve">” button to allow the user to select the location of the </w:t>
-      </w:r>
-      <w:proofErr w:type="spellStart"/>
-      <w:r>
-        <w:t>dll’s</w:t>
-      </w:r>
-      <w:proofErr w:type="spellEnd"/>
-      <w:r>
-        <w:t>. This information will be able to be saved to a config file. On startup of the application, this config file, if it exists, will be loaded and the enable/disable status of each module</w:t>
-      </w:r>
-      <w:r>
-        <w:t xml:space="preserve"> located in the previously specified file path</w:t>
-      </w:r>
-      <w:r>
-        <w:t xml:space="preserve"> will be displayed. </w:t>
+        <w:t>.</w:t>
       </w:r>
       <w:r>
         <w:t xml:space="preserve"> </w:t>
@@ -126,24 +113,116 @@
     </w:p>
     <w:p>
       <w:pPr>
-        <w:ind w:left="1440" w:hanging="1440"/>
+        <w:ind w:left="1440"/>
       </w:pPr>
     </w:p>
     <w:p>
       <w:pPr>
-        <w:ind w:left="1440" w:hanging="1440"/>
-      </w:pPr>
+        <w:ind w:left="1440"/>
+      </w:pPr>
+      <w:r>
+        <w:t>Under the module name, the public method names in that module will be displayed. Each method will be able to be selected which will then display all information about that module and the selected method.</w:t>
+      </w:r>
     </w:p>
     <w:p>
       <w:pPr>
-        <w:ind w:left="1440" w:hanging="1440"/>
-      </w:pPr>
-      <w:r>
-        <w:t xml:space="preserve">Breakdown: </w:t>
-      </w:r>
+        <w:ind w:left="1440"/>
+      </w:pPr>
     </w:p>
     <w:p>
       <w:pPr>
+        <w:ind w:left="1440"/>
+      </w:pPr>
+      <w:r>
+        <w:t>Each module</w:t>
+      </w:r>
+      <w:r>
+        <w:t xml:space="preserve"> </w:t>
+      </w:r>
+      <w:r>
+        <w:t xml:space="preserve">will have </w:t>
+      </w:r>
+      <w:r>
+        <w:t>its</w:t>
+      </w:r>
+      <w:r>
+        <w:t xml:space="preserve"> own enable/disable check box to indicate whether the module is being used or not. </w:t>
+      </w:r>
+      <w:r>
+        <w:t xml:space="preserve">It will have a “load </w:t>
+      </w:r>
+      <w:r>
+        <w:t>module location</w:t>
+      </w:r>
+      <w:r>
+        <w:t xml:space="preserve">” button to allow the user to select the location of the </w:t>
+      </w:r>
+      <w:proofErr w:type="spellStart"/>
+      <w:r>
+        <w:t>dll’s</w:t>
+      </w:r>
+      <w:proofErr w:type="spellEnd"/>
+      <w:r>
+        <w:t>.</w:t>
+      </w:r>
+    </w:p>
+    <w:p>
+      <w:pPr>
+        <w:ind w:left="1440"/>
+      </w:pPr>
+    </w:p>
+    <w:p>
+      <w:pPr>
+        <w:ind w:left="1440"/>
+      </w:pPr>
+      <w:r>
+        <w:t>The state of each enable/disable</w:t>
+      </w:r>
+      <w:r>
+        <w:t xml:space="preserve"> will be able to be saved to a config file. On startup of the application, this config file, if it exists, will be loaded and the enable/disable status of each module</w:t>
+      </w:r>
+      <w:r>
+        <w:t xml:space="preserve"> located in the previously specified file path</w:t>
+      </w:r>
+      <w:r>
+        <w:t xml:space="preserve"> will be displayed. </w:t>
+      </w:r>
+      <w:r>
+        <w:t xml:space="preserve"> </w:t>
+      </w:r>
+    </w:p>
+    <w:p>
+      <w:pPr>
+        <w:ind w:left="1440" w:hanging="1440"/>
+      </w:pPr>
+    </w:p>
+    <w:p>
+      <w:pPr>
+        <w:ind w:left="1440" w:hanging="1440"/>
+      </w:pPr>
+    </w:p>
+    <w:p>
+      <w:pPr>
+        <w:ind w:left="1440" w:hanging="1440"/>
+      </w:pPr>
+      <w:r>
+        <w:rPr>
+          <w:u w:val="single"/>
+        </w:rPr>
+        <w:t xml:space="preserve">Functionality </w:t>
+      </w:r>
+      <w:r>
+        <w:rPr>
+          <w:u w:val="single"/>
+        </w:rPr>
+        <w:t>Breakdown</w:t>
+      </w:r>
+      <w:r>
+        <w:t xml:space="preserve">: </w:t>
+      </w:r>
+    </w:p>
+    <w:p>
+      <w:pPr>
         <w:ind w:left="1440" w:hanging="1440"/>
       </w:pPr>
       <w:r>
@@ -243,92 +322,8 @@
       </w:r>
     </w:p>
     <w:p>
-      <w:pPr>
-        <w:ind w:left="1440" w:hanging="1440"/>
-      </w:pPr>
-    </w:p>
-    <w:p>
-      <w:pPr>
-        <w:ind w:left="1440" w:hanging="1440"/>
-      </w:pPr>
-    </w:p>
-    <w:p>
-      <w:pPr>
-        <w:ind w:left="1440" w:hanging="1440"/>
-      </w:pPr>
-      <w:r>
-        <w:t xml:space="preserve">Implementation: </w:t>
-      </w:r>
-    </w:p>
-    <w:p>
-      <w:pPr>
-        <w:pStyle w:val="ListParagraph"/>
-        <w:numPr>
-          <w:ilvl w:val="0"/>
-          <w:numId w:val="24"/>
-        </w:numPr>
-      </w:pPr>
-      <w:r>
-        <w:t xml:space="preserve">Allow the user to select a director using </w:t>
-      </w:r>
-      <w:proofErr w:type="spellStart"/>
-      <w:r>
-        <w:t>FolderBrowserDialog</w:t>
-      </w:r>
-      <w:proofErr w:type="spellEnd"/>
-    </w:p>
-    <w:p/>
-    <w:p>
-      <w:pPr>
-        <w:pStyle w:val="ListParagraph"/>
-        <w:numPr>
-          <w:ilvl w:val="0"/>
-          <w:numId w:val="24"/>
-        </w:numPr>
-      </w:pPr>
-      <w:r>
-        <w:t xml:space="preserve">This information will be stored in an </w:t>
-      </w:r>
-      <w:proofErr w:type="spellStart"/>
-      <w:r>
-        <w:t>ObservableCollection</w:t>
-      </w:r>
-      <w:proofErr w:type="spellEnd"/>
-      <w:r>
-        <w:t xml:space="preserve"> of custom Module objects that will have an overridden </w:t>
-      </w:r>
-      <w:proofErr w:type="spellStart"/>
-      <w:r>
-        <w:t>ToString</w:t>
-      </w:r>
-      <w:proofErr w:type="spellEnd"/>
-      <w:r>
-        <w:t xml:space="preserve"> method to organize and format the data from the .</w:t>
-      </w:r>
-      <w:proofErr w:type="spellStart"/>
-      <w:r>
-        <w:t>dll</w:t>
-      </w:r>
-      <w:proofErr w:type="spellEnd"/>
-      <w:r>
-        <w:t xml:space="preserve"> and .xml files. </w:t>
-      </w:r>
-    </w:p>
-    <w:p>
-      <w:pPr>
-        <w:pStyle w:val="ListParagraph"/>
-      </w:pPr>
-    </w:p>
-    <w:p>
-      <w:pPr>
-        <w:pStyle w:val="ListParagraph"/>
-        <w:numPr>
-          <w:ilvl w:val="0"/>
-          <w:numId w:val="24"/>
-        </w:numPr>
-      </w:pPr>
-      <w:r>
-        <w:t xml:space="preserve">Using this resource, </w:t>
+      <w:r>
+        <w:t xml:space="preserve"> </w:t>
       </w:r>
     </w:p>
     <w:sectPr>

</xml_diff>

<commit_message>
Added a second class for testing, updated the spec, and got the data from the modules to be displayed in a TreeView collection
</commit_message>
<xml_diff>
--- a/Phase1/ModuleManager Spec.docx
+++ b/Phase1/ModuleManager Spec.docx
@@ -33,6 +33,51 @@
     <w:p>
       <w:pPr>
         <w:ind w:left="1440" w:hanging="1440"/>
+        <w:rPr>
+          <w:u w:val="single"/>
+        </w:rPr>
+      </w:pPr>
+      <w:r>
+        <w:rPr>
+          <w:u w:val="single"/>
+        </w:rPr>
+        <w:t>Goal:</w:t>
+      </w:r>
+    </w:p>
+    <w:p>
+      <w:pPr>
+        <w:ind w:left="1440" w:hanging="1440"/>
+      </w:pPr>
+      <w:r>
+        <w:tab/>
+        <w:t xml:space="preserve">To display information about a module found in a .dll file and its associated .xml file in a TreeView </w:t>
+      </w:r>
+      <w:r>
+        <w:t>control</w:t>
+      </w:r>
+      <w:r>
+        <w:t xml:space="preserve">. </w:t>
+      </w:r>
+    </w:p>
+    <w:p>
+      <w:pPr>
+        <w:ind w:left="1440" w:hanging="1440"/>
+        <w:rPr>
+          <w:u w:val="single"/>
+        </w:rPr>
+      </w:pPr>
+    </w:p>
+    <w:p>
+      <w:pPr>
+        <w:ind w:left="1440" w:hanging="1440"/>
+        <w:rPr>
+          <w:u w:val="single"/>
+        </w:rPr>
+      </w:pPr>
+    </w:p>
+    <w:p>
+      <w:pPr>
+        <w:ind w:left="1440" w:hanging="1440"/>
       </w:pPr>
       <w:r>
         <w:rPr>
@@ -43,78 +88,6 @@
       <w:r>
         <w:t xml:space="preserve">: </w:t>
       </w:r>
-    </w:p>
-    <w:p>
-      <w:pPr>
-        <w:ind w:left="1440"/>
-      </w:pPr>
-      <w:r>
-        <w:t xml:space="preserve">The goal is to display information </w:t>
-      </w:r>
-      <w:r>
-        <w:t>from</w:t>
-      </w:r>
-      <w:r>
-        <w:t xml:space="preserve"> </w:t>
-      </w:r>
-      <w:proofErr w:type="spellStart"/>
-      <w:r>
-        <w:t>dll</w:t>
-      </w:r>
-      <w:proofErr w:type="spellEnd"/>
-      <w:r>
-        <w:t xml:space="preserve"> files using the </w:t>
-      </w:r>
-      <w:proofErr w:type="spellStart"/>
-      <w:r>
-        <w:t>dll</w:t>
-      </w:r>
-      <w:proofErr w:type="spellEnd"/>
-      <w:r>
-        <w:t xml:space="preserve"> itself and the associated xml file</w:t>
-      </w:r>
-      <w:r>
-        <w:t>s</w:t>
-      </w:r>
-      <w:r>
-        <w:t xml:space="preserve">. </w:t>
-      </w:r>
-      <w:r>
-        <w:t xml:space="preserve">Each </w:t>
-      </w:r>
-      <w:proofErr w:type="spellStart"/>
-      <w:r>
-        <w:t>dll</w:t>
-      </w:r>
-      <w:proofErr w:type="spellEnd"/>
-      <w:r>
-        <w:t xml:space="preserve"> (module name)</w:t>
-      </w:r>
-      <w:r>
-        <w:t xml:space="preserve"> will be displayed </w:t>
-      </w:r>
-      <w:r>
-        <w:t>in</w:t>
-      </w:r>
-      <w:r>
-        <w:t xml:space="preserve"> a </w:t>
-      </w:r>
-      <w:proofErr w:type="spellStart"/>
-      <w:r>
-        <w:t>TreeView</w:t>
-      </w:r>
-      <w:proofErr w:type="spellEnd"/>
-      <w:r>
-        <w:t>.</w:t>
-      </w:r>
-      <w:r>
-        <w:t xml:space="preserve"> </w:t>
-      </w:r>
-    </w:p>
-    <w:p>
-      <w:pPr>
-        <w:ind w:left="1440"/>
-      </w:pPr>
     </w:p>
     <w:p>
       <w:pPr>
@@ -155,15 +128,7 @@
         <w:t>module location</w:t>
       </w:r>
       <w:r>
-        <w:t xml:space="preserve">” button to allow the user to select the location of the </w:t>
-      </w:r>
-      <w:proofErr w:type="spellStart"/>
-      <w:r>
-        <w:t>dll’s</w:t>
-      </w:r>
-      <w:proofErr w:type="spellEnd"/>
-      <w:r>
-        <w:t>.</w:t>
+        <w:t>” button to allow the user to select the location of the dll’s.</w:t>
       </w:r>
     </w:p>
     <w:p>
@@ -227,15 +192,7 @@
       </w:pPr>
       <w:r>
         <w:tab/>
-        <w:t xml:space="preserve">1.)  A load button will allow the user to select a directory where </w:t>
-      </w:r>
-      <w:proofErr w:type="spellStart"/>
-      <w:r>
-        <w:t>dll</w:t>
-      </w:r>
-      <w:proofErr w:type="spellEnd"/>
-      <w:r>
-        <w:t xml:space="preserve"> files are contained. </w:t>
+        <w:t xml:space="preserve">1.)  A load button will allow the user to select a directory where dll files are contained. </w:t>
       </w:r>
     </w:p>
     <w:p>
@@ -249,23 +206,7 @@
       </w:pPr>
       <w:r>
         <w:tab/>
-        <w:t xml:space="preserve">2.)  The </w:t>
-      </w:r>
-      <w:proofErr w:type="spellStart"/>
-      <w:r>
-        <w:t>TreeView</w:t>
-      </w:r>
-      <w:proofErr w:type="spellEnd"/>
-      <w:r>
-        <w:t xml:space="preserve"> area will display each module (</w:t>
-      </w:r>
-      <w:proofErr w:type="spellStart"/>
-      <w:r>
-        <w:t>dll</w:t>
-      </w:r>
-      <w:proofErr w:type="spellEnd"/>
-      <w:r>
-        <w:t xml:space="preserve"> file) and its methods in child nodes. Each module will have an associated enable/disable check box.</w:t>
+        <w:t>2.)  The TreeView area will display each module (dll file) and its methods in child nodes. Each module will have an associated enable/disable check box.</w:t>
       </w:r>
     </w:p>
     <w:p>
@@ -279,23 +220,7 @@
       </w:pPr>
       <w:r>
         <w:tab/>
-        <w:t xml:space="preserve">3.)  The user can select any of the methods from the previously stated </w:t>
-      </w:r>
-      <w:proofErr w:type="spellStart"/>
-      <w:r>
-        <w:t>TreeView</w:t>
-      </w:r>
-      <w:proofErr w:type="spellEnd"/>
-      <w:r>
-        <w:t xml:space="preserve"> area. The information about the selected method will be displayed in a list box next to the </w:t>
-      </w:r>
-      <w:proofErr w:type="spellStart"/>
-      <w:r>
-        <w:t>TreeView</w:t>
-      </w:r>
-      <w:proofErr w:type="spellEnd"/>
-      <w:r>
-        <w:t xml:space="preserve"> area.</w:t>
+        <w:t>3.)  The user can select any of the methods from the previously stated TreeView area. The information about the selected method will be displayed in a list box next to the TreeView area.</w:t>
       </w:r>
       <w:r>
         <w:t xml:space="preserve"> Alternatively, this information can be displayed in a “hover over” help text way.</w:t>
@@ -3487,139 +3412,12 @@
 </file>
 
 <file path=customXml/item1.xml><?xml version="1.0" encoding="utf-8"?>
-<p:properties xmlns:p="http://schemas.microsoft.com/office/2006/metadata/properties" xmlns:xsi="http://www.w3.org/2001/XMLSchema-instance" xmlns:pc="http://schemas.microsoft.com/office/infopath/2007/PartnerControls">
-  <documentManagement>
-    <LocLastLocAttemptVersionTypeLookup xmlns="4873beb7-5857-4685-be1f-d57550cc96cc" xsi:nil="true"/>
-    <MarketSpecific xmlns="4873beb7-5857-4685-be1f-d57550cc96cc">false</MarketSpecific>
-    <ApprovalStatus xmlns="4873beb7-5857-4685-be1f-d57550cc96cc">InProgress</ApprovalStatus>
-    <LocComments xmlns="4873beb7-5857-4685-be1f-d57550cc96cc" xsi:nil="true"/>
-    <DirectSourceMarket xmlns="4873beb7-5857-4685-be1f-d57550cc96cc" xsi:nil="true"/>
-    <LocPublishedLinkedAssetsLookup xmlns="4873beb7-5857-4685-be1f-d57550cc96cc" xsi:nil="true"/>
-    <ThumbnailAssetId xmlns="4873beb7-5857-4685-be1f-d57550cc96cc" xsi:nil="true"/>
-    <PrimaryImageGen xmlns="4873beb7-5857-4685-be1f-d57550cc96cc">true</PrimaryImageGen>
-    <LegacyData xmlns="4873beb7-5857-4685-be1f-d57550cc96cc" xsi:nil="true"/>
-    <LocNewPublishedVersionLookup xmlns="4873beb7-5857-4685-be1f-d57550cc96cc" xsi:nil="true"/>
-    <NumericId xmlns="4873beb7-5857-4685-be1f-d57550cc96cc">102787001</NumericId>
-    <TPFriendlyName xmlns="4873beb7-5857-4685-be1f-d57550cc96cc" xsi:nil="true"/>
-    <LocOverallPublishStatusLookup xmlns="4873beb7-5857-4685-be1f-d57550cc96cc" xsi:nil="true"/>
-    <LocRecommendedHandoff xmlns="4873beb7-5857-4685-be1f-d57550cc96cc" xsi:nil="true"/>
-    <BlockPublish xmlns="4873beb7-5857-4685-be1f-d57550cc96cc">false</BlockPublish>
-    <BusinessGroup xmlns="4873beb7-5857-4685-be1f-d57550cc96cc" xsi:nil="true"/>
-    <OpenTemplate xmlns="4873beb7-5857-4685-be1f-d57550cc96cc">true</OpenTemplate>
-    <SourceTitle xmlns="4873beb7-5857-4685-be1f-d57550cc96cc" xsi:nil="true"/>
-    <LocOverallLocStatusLookup xmlns="4873beb7-5857-4685-be1f-d57550cc96cc" xsi:nil="true"/>
-    <APEditor xmlns="4873beb7-5857-4685-be1f-d57550cc96cc">
-      <UserInfo>
-        <DisplayName/>
-        <AccountId xsi:nil="true"/>
-        <AccountType/>
-      </UserInfo>
-    </APEditor>
-    <UALocComments xmlns="4873beb7-5857-4685-be1f-d57550cc96cc" xsi:nil="true"/>
-    <IntlLangReviewDate xmlns="4873beb7-5857-4685-be1f-d57550cc96cc" xsi:nil="true"/>
-    <PublishStatusLookup xmlns="4873beb7-5857-4685-be1f-d57550cc96cc">
-      <Value>1343188</Value>
-    </PublishStatusLookup>
-    <ParentAssetId xmlns="4873beb7-5857-4685-be1f-d57550cc96cc" xsi:nil="true"/>
-    <FeatureTagsTaxHTField0 xmlns="4873beb7-5857-4685-be1f-d57550cc96cc">
-      <Terms xmlns="http://schemas.microsoft.com/office/infopath/2007/PartnerControls"/>
-    </FeatureTagsTaxHTField0>
-    <MachineTranslated xmlns="4873beb7-5857-4685-be1f-d57550cc96cc">false</MachineTranslated>
-    <Providers xmlns="4873beb7-5857-4685-be1f-d57550cc96cc" xsi:nil="true"/>
-    <OriginalSourceMarket xmlns="4873beb7-5857-4685-be1f-d57550cc96cc" xsi:nil="true"/>
-    <APDescription xmlns="4873beb7-5857-4685-be1f-d57550cc96cc" xsi:nil="true"/>
-    <ContentItem xmlns="4873beb7-5857-4685-be1f-d57550cc96cc" xsi:nil="true"/>
-    <ClipArtFilename xmlns="4873beb7-5857-4685-be1f-d57550cc96cc" xsi:nil="true"/>
-    <TPInstallLocation xmlns="4873beb7-5857-4685-be1f-d57550cc96cc" xsi:nil="true"/>
-    <TimesCloned xmlns="4873beb7-5857-4685-be1f-d57550cc96cc" xsi:nil="true"/>
-    <PublishTargets xmlns="4873beb7-5857-4685-be1f-d57550cc96cc">OfficeOnlineVNext</PublishTargets>
-    <AcquiredFrom xmlns="4873beb7-5857-4685-be1f-d57550cc96cc">Internal MS</AcquiredFrom>
-    <AssetStart xmlns="4873beb7-5857-4685-be1f-d57550cc96cc">2011-11-23T17:29:00+00:00</AssetStart>
-    <FriendlyTitle xmlns="4873beb7-5857-4685-be1f-d57550cc96cc" xsi:nil="true"/>
-    <Provider xmlns="4873beb7-5857-4685-be1f-d57550cc96cc" xsi:nil="true"/>
-    <LastHandOff xmlns="4873beb7-5857-4685-be1f-d57550cc96cc" xsi:nil="true"/>
-    <TPClientViewer xmlns="4873beb7-5857-4685-be1f-d57550cc96cc" xsi:nil="true"/>
-    <TemplateStatus xmlns="4873beb7-5857-4685-be1f-d57550cc96cc">Complete</TemplateStatus>
-    <Downloads xmlns="4873beb7-5857-4685-be1f-d57550cc96cc">0</Downloads>
-    <OOCacheId xmlns="4873beb7-5857-4685-be1f-d57550cc96cc" xsi:nil="true"/>
-    <IsDeleted xmlns="4873beb7-5857-4685-be1f-d57550cc96cc">false</IsDeleted>
-    <LocPublishedDependentAssetsLookup xmlns="4873beb7-5857-4685-be1f-d57550cc96cc" xsi:nil="true"/>
-    <AssetExpire xmlns="4873beb7-5857-4685-be1f-d57550cc96cc">2029-05-12T07:00:00+00:00</AssetExpire>
-    <CSXSubmissionMarket xmlns="4873beb7-5857-4685-be1f-d57550cc96cc" xsi:nil="true"/>
-    <DSATActionTaken xmlns="4873beb7-5857-4685-be1f-d57550cc96cc" xsi:nil="true"/>
-    <SubmitterId xmlns="4873beb7-5857-4685-be1f-d57550cc96cc" xsi:nil="true"/>
-    <EditorialTags xmlns="4873beb7-5857-4685-be1f-d57550cc96cc" xsi:nil="true"/>
-    <TPExecutable xmlns="4873beb7-5857-4685-be1f-d57550cc96cc" xsi:nil="true"/>
-    <CSXSubmissionDate xmlns="4873beb7-5857-4685-be1f-d57550cc96cc" xsi:nil="true"/>
-    <CSXUpdate xmlns="4873beb7-5857-4685-be1f-d57550cc96cc">false</CSXUpdate>
-    <AssetType xmlns="4873beb7-5857-4685-be1f-d57550cc96cc">TP</AssetType>
-    <ApprovalLog xmlns="4873beb7-5857-4685-be1f-d57550cc96cc" xsi:nil="true"/>
-    <BugNumber xmlns="4873beb7-5857-4685-be1f-d57550cc96cc" xsi:nil="true"/>
-    <OriginAsset xmlns="4873beb7-5857-4685-be1f-d57550cc96cc" xsi:nil="true"/>
-    <TPComponent xmlns="4873beb7-5857-4685-be1f-d57550cc96cc" xsi:nil="true"/>
-    <Milestone xmlns="4873beb7-5857-4685-be1f-d57550cc96cc" xsi:nil="true"/>
-    <RecommendationsModifier xmlns="4873beb7-5857-4685-be1f-d57550cc96cc" xsi:nil="true"/>
-    <AssetId xmlns="4873beb7-5857-4685-be1f-d57550cc96cc">TP102787001</AssetId>
-    <PolicheckWords xmlns="4873beb7-5857-4685-be1f-d57550cc96cc" xsi:nil="true"/>
-    <TPLaunchHelpLink xmlns="4873beb7-5857-4685-be1f-d57550cc96cc" xsi:nil="true"/>
-    <IntlLocPriority xmlns="4873beb7-5857-4685-be1f-d57550cc96cc" xsi:nil="true"/>
-    <TPApplication xmlns="4873beb7-5857-4685-be1f-d57550cc96cc" xsi:nil="true"/>
-    <IntlLangReviewer xmlns="4873beb7-5857-4685-be1f-d57550cc96cc" xsi:nil="true"/>
-    <HandoffToMSDN xmlns="4873beb7-5857-4685-be1f-d57550cc96cc" xsi:nil="true"/>
-    <PlannedPubDate xmlns="4873beb7-5857-4685-be1f-d57550cc96cc" xsi:nil="true"/>
-    <CrawlForDependencies xmlns="4873beb7-5857-4685-be1f-d57550cc96cc">false</CrawlForDependencies>
-    <LocLastLocAttemptVersionLookup xmlns="4873beb7-5857-4685-be1f-d57550cc96cc">693888</LocLastLocAttemptVersionLookup>
-    <LocProcessedForHandoffsLookup xmlns="4873beb7-5857-4685-be1f-d57550cc96cc" xsi:nil="true"/>
-    <TrustLevel xmlns="4873beb7-5857-4685-be1f-d57550cc96cc">1 Microsoft Managed Content</TrustLevel>
-    <CampaignTagsTaxHTField0 xmlns="4873beb7-5857-4685-be1f-d57550cc96cc">
-      <Terms xmlns="http://schemas.microsoft.com/office/infopath/2007/PartnerControls"/>
-    </CampaignTagsTaxHTField0>
-    <TPNamespace xmlns="4873beb7-5857-4685-be1f-d57550cc96cc" xsi:nil="true"/>
-    <LocOverallPreviewStatusLookup xmlns="4873beb7-5857-4685-be1f-d57550cc96cc" xsi:nil="true"/>
-    <TaxCatchAll xmlns="4873beb7-5857-4685-be1f-d57550cc96cc"/>
-    <IsSearchable xmlns="4873beb7-5857-4685-be1f-d57550cc96cc">false</IsSearchable>
-    <TemplateTemplateType xmlns="4873beb7-5857-4685-be1f-d57550cc96cc">Word Document Template</TemplateTemplateType>
-    <Markets xmlns="4873beb7-5857-4685-be1f-d57550cc96cc"/>
-    <IntlLangReview xmlns="4873beb7-5857-4685-be1f-d57550cc96cc" xsi:nil="true"/>
-    <UAProjectedTotalWords xmlns="4873beb7-5857-4685-be1f-d57550cc96cc" xsi:nil="true"/>
-    <OutputCachingOn xmlns="4873beb7-5857-4685-be1f-d57550cc96cc">false</OutputCachingOn>
-    <AverageRating xmlns="4873beb7-5857-4685-be1f-d57550cc96cc" xsi:nil="true"/>
-    <LocMarketGroupTiers2 xmlns="4873beb7-5857-4685-be1f-d57550cc96cc" xsi:nil="true"/>
-    <APAuthor xmlns="4873beb7-5857-4685-be1f-d57550cc96cc">
-      <UserInfo>
-        <DisplayName>REDMOND\v-namall</DisplayName>
-        <AccountId>978</AccountId>
-        <AccountType/>
-      </UserInfo>
-    </APAuthor>
-    <TPCommandLine xmlns="4873beb7-5857-4685-be1f-d57550cc96cc" xsi:nil="true"/>
-    <LocManualTestRequired xmlns="4873beb7-5857-4685-be1f-d57550cc96cc">false</LocManualTestRequired>
-    <TPAppVersion xmlns="4873beb7-5857-4685-be1f-d57550cc96cc" xsi:nil="true"/>
-    <EditorialStatus xmlns="4873beb7-5857-4685-be1f-d57550cc96cc">Complete</EditorialStatus>
-    <LocProcessedForMarketsLookup xmlns="4873beb7-5857-4685-be1f-d57550cc96cc" xsi:nil="true"/>
-    <LastModifiedDateTime xmlns="4873beb7-5857-4685-be1f-d57550cc96cc" xsi:nil="true"/>
-    <TPLaunchHelpLinkType xmlns="4873beb7-5857-4685-be1f-d57550cc96cc">Template</TPLaunchHelpLinkType>
-    <ScenarioTagsTaxHTField0 xmlns="4873beb7-5857-4685-be1f-d57550cc96cc">
-      <Terms xmlns="http://schemas.microsoft.com/office/infopath/2007/PartnerControls"/>
-    </ScenarioTagsTaxHTField0>
-    <OriginalRelease xmlns="4873beb7-5857-4685-be1f-d57550cc96cc">14</OriginalRelease>
-    <LocalizationTagsTaxHTField0 xmlns="4873beb7-5857-4685-be1f-d57550cc96cc">
-      <Terms xmlns="http://schemas.microsoft.com/office/infopath/2007/PartnerControls"/>
-    </LocalizationTagsTaxHTField0>
-    <Manager xmlns="4873beb7-5857-4685-be1f-d57550cc96cc" xsi:nil="true"/>
-    <UALocRecommendation xmlns="4873beb7-5857-4685-be1f-d57550cc96cc">Localize</UALocRecommendation>
-    <LocOverallHandbackStatusLookup xmlns="4873beb7-5857-4685-be1f-d57550cc96cc" xsi:nil="true"/>
-    <ArtSampleDocs xmlns="4873beb7-5857-4685-be1f-d57550cc96cc" xsi:nil="true"/>
-    <UACurrentWords xmlns="4873beb7-5857-4685-be1f-d57550cc96cc" xsi:nil="true"/>
-    <ShowIn xmlns="4873beb7-5857-4685-be1f-d57550cc96cc">Show everywhere</ShowIn>
-    <CSXHash xmlns="4873beb7-5857-4685-be1f-d57550cc96cc" xsi:nil="true"/>
-    <VoteCount xmlns="4873beb7-5857-4685-be1f-d57550cc96cc" xsi:nil="true"/>
-    <InternalTagsTaxHTField0 xmlns="4873beb7-5857-4685-be1f-d57550cc96cc">
-      <Terms xmlns="http://schemas.microsoft.com/office/infopath/2007/PartnerControls"/>
-    </InternalTagsTaxHTField0>
-    <UANotes xmlns="4873beb7-5857-4685-be1f-d57550cc96cc" xsi:nil="true"/>
-  </documentManagement>
-</p:properties>
+<?mso-contentType ?>
+<FormTemplates xmlns="http://schemas.microsoft.com/sharepoint/v3/contenttype/forms">
+  <Display>DocumentLibraryForm</Display>
+  <Edit>AssetEditForm</Edit>
+  <New>DocumentLibraryForm</New>
+</FormTemplates>
 </file>
 
 <file path=customXml/item2.xml><?xml version="1.0" encoding="utf-8"?>
@@ -4663,20 +4461,145 @@
 </file>
 
 <file path=customXml/item3.xml><?xml version="1.0" encoding="utf-8"?>
-<?mso-contentType ?>
-<FormTemplates xmlns="http://schemas.microsoft.com/sharepoint/v3/contenttype/forms">
-  <Display>DocumentLibraryForm</Display>
-  <Edit>AssetEditForm</Edit>
-  <New>DocumentLibraryForm</New>
-</FormTemplates>
+<p:properties xmlns:p="http://schemas.microsoft.com/office/2006/metadata/properties" xmlns:xsi="http://www.w3.org/2001/XMLSchema-instance" xmlns:pc="http://schemas.microsoft.com/office/infopath/2007/PartnerControls">
+  <documentManagement>
+    <LocLastLocAttemptVersionTypeLookup xmlns="4873beb7-5857-4685-be1f-d57550cc96cc" xsi:nil="true"/>
+    <MarketSpecific xmlns="4873beb7-5857-4685-be1f-d57550cc96cc">false</MarketSpecific>
+    <ApprovalStatus xmlns="4873beb7-5857-4685-be1f-d57550cc96cc">InProgress</ApprovalStatus>
+    <LocComments xmlns="4873beb7-5857-4685-be1f-d57550cc96cc" xsi:nil="true"/>
+    <DirectSourceMarket xmlns="4873beb7-5857-4685-be1f-d57550cc96cc" xsi:nil="true"/>
+    <LocPublishedLinkedAssetsLookup xmlns="4873beb7-5857-4685-be1f-d57550cc96cc" xsi:nil="true"/>
+    <ThumbnailAssetId xmlns="4873beb7-5857-4685-be1f-d57550cc96cc" xsi:nil="true"/>
+    <PrimaryImageGen xmlns="4873beb7-5857-4685-be1f-d57550cc96cc">true</PrimaryImageGen>
+    <LegacyData xmlns="4873beb7-5857-4685-be1f-d57550cc96cc" xsi:nil="true"/>
+    <LocNewPublishedVersionLookup xmlns="4873beb7-5857-4685-be1f-d57550cc96cc" xsi:nil="true"/>
+    <NumericId xmlns="4873beb7-5857-4685-be1f-d57550cc96cc">102787001</NumericId>
+    <TPFriendlyName xmlns="4873beb7-5857-4685-be1f-d57550cc96cc" xsi:nil="true"/>
+    <LocOverallPublishStatusLookup xmlns="4873beb7-5857-4685-be1f-d57550cc96cc" xsi:nil="true"/>
+    <LocRecommendedHandoff xmlns="4873beb7-5857-4685-be1f-d57550cc96cc" xsi:nil="true"/>
+    <BlockPublish xmlns="4873beb7-5857-4685-be1f-d57550cc96cc">false</BlockPublish>
+    <BusinessGroup xmlns="4873beb7-5857-4685-be1f-d57550cc96cc" xsi:nil="true"/>
+    <OpenTemplate xmlns="4873beb7-5857-4685-be1f-d57550cc96cc">true</OpenTemplate>
+    <SourceTitle xmlns="4873beb7-5857-4685-be1f-d57550cc96cc" xsi:nil="true"/>
+    <LocOverallLocStatusLookup xmlns="4873beb7-5857-4685-be1f-d57550cc96cc" xsi:nil="true"/>
+    <APEditor xmlns="4873beb7-5857-4685-be1f-d57550cc96cc">
+      <UserInfo>
+        <DisplayName/>
+        <AccountId xsi:nil="true"/>
+        <AccountType/>
+      </UserInfo>
+    </APEditor>
+    <UALocComments xmlns="4873beb7-5857-4685-be1f-d57550cc96cc" xsi:nil="true"/>
+    <IntlLangReviewDate xmlns="4873beb7-5857-4685-be1f-d57550cc96cc" xsi:nil="true"/>
+    <PublishStatusLookup xmlns="4873beb7-5857-4685-be1f-d57550cc96cc">
+      <Value>1343188</Value>
+    </PublishStatusLookup>
+    <ParentAssetId xmlns="4873beb7-5857-4685-be1f-d57550cc96cc" xsi:nil="true"/>
+    <FeatureTagsTaxHTField0 xmlns="4873beb7-5857-4685-be1f-d57550cc96cc">
+      <Terms xmlns="http://schemas.microsoft.com/office/infopath/2007/PartnerControls"/>
+    </FeatureTagsTaxHTField0>
+    <MachineTranslated xmlns="4873beb7-5857-4685-be1f-d57550cc96cc">false</MachineTranslated>
+    <Providers xmlns="4873beb7-5857-4685-be1f-d57550cc96cc" xsi:nil="true"/>
+    <OriginalSourceMarket xmlns="4873beb7-5857-4685-be1f-d57550cc96cc" xsi:nil="true"/>
+    <APDescription xmlns="4873beb7-5857-4685-be1f-d57550cc96cc" xsi:nil="true"/>
+    <ContentItem xmlns="4873beb7-5857-4685-be1f-d57550cc96cc" xsi:nil="true"/>
+    <ClipArtFilename xmlns="4873beb7-5857-4685-be1f-d57550cc96cc" xsi:nil="true"/>
+    <TPInstallLocation xmlns="4873beb7-5857-4685-be1f-d57550cc96cc" xsi:nil="true"/>
+    <TimesCloned xmlns="4873beb7-5857-4685-be1f-d57550cc96cc" xsi:nil="true"/>
+    <PublishTargets xmlns="4873beb7-5857-4685-be1f-d57550cc96cc">OfficeOnlineVNext</PublishTargets>
+    <AcquiredFrom xmlns="4873beb7-5857-4685-be1f-d57550cc96cc">Internal MS</AcquiredFrom>
+    <AssetStart xmlns="4873beb7-5857-4685-be1f-d57550cc96cc">2011-11-23T17:29:00+00:00</AssetStart>
+    <FriendlyTitle xmlns="4873beb7-5857-4685-be1f-d57550cc96cc" xsi:nil="true"/>
+    <Provider xmlns="4873beb7-5857-4685-be1f-d57550cc96cc" xsi:nil="true"/>
+    <LastHandOff xmlns="4873beb7-5857-4685-be1f-d57550cc96cc" xsi:nil="true"/>
+    <TPClientViewer xmlns="4873beb7-5857-4685-be1f-d57550cc96cc" xsi:nil="true"/>
+    <TemplateStatus xmlns="4873beb7-5857-4685-be1f-d57550cc96cc">Complete</TemplateStatus>
+    <Downloads xmlns="4873beb7-5857-4685-be1f-d57550cc96cc">0</Downloads>
+    <OOCacheId xmlns="4873beb7-5857-4685-be1f-d57550cc96cc" xsi:nil="true"/>
+    <IsDeleted xmlns="4873beb7-5857-4685-be1f-d57550cc96cc">false</IsDeleted>
+    <LocPublishedDependentAssetsLookup xmlns="4873beb7-5857-4685-be1f-d57550cc96cc" xsi:nil="true"/>
+    <AssetExpire xmlns="4873beb7-5857-4685-be1f-d57550cc96cc">2029-05-12T07:00:00+00:00</AssetExpire>
+    <CSXSubmissionMarket xmlns="4873beb7-5857-4685-be1f-d57550cc96cc" xsi:nil="true"/>
+    <DSATActionTaken xmlns="4873beb7-5857-4685-be1f-d57550cc96cc" xsi:nil="true"/>
+    <SubmitterId xmlns="4873beb7-5857-4685-be1f-d57550cc96cc" xsi:nil="true"/>
+    <EditorialTags xmlns="4873beb7-5857-4685-be1f-d57550cc96cc" xsi:nil="true"/>
+    <TPExecutable xmlns="4873beb7-5857-4685-be1f-d57550cc96cc" xsi:nil="true"/>
+    <CSXSubmissionDate xmlns="4873beb7-5857-4685-be1f-d57550cc96cc" xsi:nil="true"/>
+    <CSXUpdate xmlns="4873beb7-5857-4685-be1f-d57550cc96cc">false</CSXUpdate>
+    <AssetType xmlns="4873beb7-5857-4685-be1f-d57550cc96cc">TP</AssetType>
+    <ApprovalLog xmlns="4873beb7-5857-4685-be1f-d57550cc96cc" xsi:nil="true"/>
+    <BugNumber xmlns="4873beb7-5857-4685-be1f-d57550cc96cc" xsi:nil="true"/>
+    <OriginAsset xmlns="4873beb7-5857-4685-be1f-d57550cc96cc" xsi:nil="true"/>
+    <TPComponent xmlns="4873beb7-5857-4685-be1f-d57550cc96cc" xsi:nil="true"/>
+    <Milestone xmlns="4873beb7-5857-4685-be1f-d57550cc96cc" xsi:nil="true"/>
+    <RecommendationsModifier xmlns="4873beb7-5857-4685-be1f-d57550cc96cc" xsi:nil="true"/>
+    <AssetId xmlns="4873beb7-5857-4685-be1f-d57550cc96cc">TP102787001</AssetId>
+    <PolicheckWords xmlns="4873beb7-5857-4685-be1f-d57550cc96cc" xsi:nil="true"/>
+    <TPLaunchHelpLink xmlns="4873beb7-5857-4685-be1f-d57550cc96cc" xsi:nil="true"/>
+    <IntlLocPriority xmlns="4873beb7-5857-4685-be1f-d57550cc96cc" xsi:nil="true"/>
+    <TPApplication xmlns="4873beb7-5857-4685-be1f-d57550cc96cc" xsi:nil="true"/>
+    <IntlLangReviewer xmlns="4873beb7-5857-4685-be1f-d57550cc96cc" xsi:nil="true"/>
+    <HandoffToMSDN xmlns="4873beb7-5857-4685-be1f-d57550cc96cc" xsi:nil="true"/>
+    <PlannedPubDate xmlns="4873beb7-5857-4685-be1f-d57550cc96cc" xsi:nil="true"/>
+    <CrawlForDependencies xmlns="4873beb7-5857-4685-be1f-d57550cc96cc">false</CrawlForDependencies>
+    <LocLastLocAttemptVersionLookup xmlns="4873beb7-5857-4685-be1f-d57550cc96cc">693888</LocLastLocAttemptVersionLookup>
+    <LocProcessedForHandoffsLookup xmlns="4873beb7-5857-4685-be1f-d57550cc96cc" xsi:nil="true"/>
+    <TrustLevel xmlns="4873beb7-5857-4685-be1f-d57550cc96cc">1 Microsoft Managed Content</TrustLevel>
+    <CampaignTagsTaxHTField0 xmlns="4873beb7-5857-4685-be1f-d57550cc96cc">
+      <Terms xmlns="http://schemas.microsoft.com/office/infopath/2007/PartnerControls"/>
+    </CampaignTagsTaxHTField0>
+    <TPNamespace xmlns="4873beb7-5857-4685-be1f-d57550cc96cc" xsi:nil="true"/>
+    <LocOverallPreviewStatusLookup xmlns="4873beb7-5857-4685-be1f-d57550cc96cc" xsi:nil="true"/>
+    <TaxCatchAll xmlns="4873beb7-5857-4685-be1f-d57550cc96cc"/>
+    <IsSearchable xmlns="4873beb7-5857-4685-be1f-d57550cc96cc">false</IsSearchable>
+    <TemplateTemplateType xmlns="4873beb7-5857-4685-be1f-d57550cc96cc">Word Document Template</TemplateTemplateType>
+    <Markets xmlns="4873beb7-5857-4685-be1f-d57550cc96cc"/>
+    <IntlLangReview xmlns="4873beb7-5857-4685-be1f-d57550cc96cc" xsi:nil="true"/>
+    <UAProjectedTotalWords xmlns="4873beb7-5857-4685-be1f-d57550cc96cc" xsi:nil="true"/>
+    <OutputCachingOn xmlns="4873beb7-5857-4685-be1f-d57550cc96cc">false</OutputCachingOn>
+    <AverageRating xmlns="4873beb7-5857-4685-be1f-d57550cc96cc" xsi:nil="true"/>
+    <LocMarketGroupTiers2 xmlns="4873beb7-5857-4685-be1f-d57550cc96cc" xsi:nil="true"/>
+    <APAuthor xmlns="4873beb7-5857-4685-be1f-d57550cc96cc">
+      <UserInfo>
+        <DisplayName>REDMOND\v-namall</DisplayName>
+        <AccountId>978</AccountId>
+        <AccountType/>
+      </UserInfo>
+    </APAuthor>
+    <TPCommandLine xmlns="4873beb7-5857-4685-be1f-d57550cc96cc" xsi:nil="true"/>
+    <LocManualTestRequired xmlns="4873beb7-5857-4685-be1f-d57550cc96cc">false</LocManualTestRequired>
+    <TPAppVersion xmlns="4873beb7-5857-4685-be1f-d57550cc96cc" xsi:nil="true"/>
+    <EditorialStatus xmlns="4873beb7-5857-4685-be1f-d57550cc96cc">Complete</EditorialStatus>
+    <LocProcessedForMarketsLookup xmlns="4873beb7-5857-4685-be1f-d57550cc96cc" xsi:nil="true"/>
+    <LastModifiedDateTime xmlns="4873beb7-5857-4685-be1f-d57550cc96cc" xsi:nil="true"/>
+    <TPLaunchHelpLinkType xmlns="4873beb7-5857-4685-be1f-d57550cc96cc">Template</TPLaunchHelpLinkType>
+    <ScenarioTagsTaxHTField0 xmlns="4873beb7-5857-4685-be1f-d57550cc96cc">
+      <Terms xmlns="http://schemas.microsoft.com/office/infopath/2007/PartnerControls"/>
+    </ScenarioTagsTaxHTField0>
+    <OriginalRelease xmlns="4873beb7-5857-4685-be1f-d57550cc96cc">14</OriginalRelease>
+    <LocalizationTagsTaxHTField0 xmlns="4873beb7-5857-4685-be1f-d57550cc96cc">
+      <Terms xmlns="http://schemas.microsoft.com/office/infopath/2007/PartnerControls"/>
+    </LocalizationTagsTaxHTField0>
+    <Manager xmlns="4873beb7-5857-4685-be1f-d57550cc96cc" xsi:nil="true"/>
+    <UALocRecommendation xmlns="4873beb7-5857-4685-be1f-d57550cc96cc">Localize</UALocRecommendation>
+    <LocOverallHandbackStatusLookup xmlns="4873beb7-5857-4685-be1f-d57550cc96cc" xsi:nil="true"/>
+    <ArtSampleDocs xmlns="4873beb7-5857-4685-be1f-d57550cc96cc" xsi:nil="true"/>
+    <UACurrentWords xmlns="4873beb7-5857-4685-be1f-d57550cc96cc" xsi:nil="true"/>
+    <ShowIn xmlns="4873beb7-5857-4685-be1f-d57550cc96cc">Show everywhere</ShowIn>
+    <CSXHash xmlns="4873beb7-5857-4685-be1f-d57550cc96cc" xsi:nil="true"/>
+    <VoteCount xmlns="4873beb7-5857-4685-be1f-d57550cc96cc" xsi:nil="true"/>
+    <InternalTagsTaxHTField0 xmlns="4873beb7-5857-4685-be1f-d57550cc96cc">
+      <Terms xmlns="http://schemas.microsoft.com/office/infopath/2007/PartnerControls"/>
+    </InternalTagsTaxHTField0>
+    <UANotes xmlns="4873beb7-5857-4685-be1f-d57550cc96cc" xsi:nil="true"/>
+  </documentManagement>
+</p:properties>
 </file>
 
 <file path=customXml/itemProps1.xml><?xml version="1.0" encoding="utf-8"?>
-<ds:datastoreItem xmlns:ds="http://schemas.openxmlformats.org/officeDocument/2006/customXml" ds:itemID="{7FBDB1CC-CEFB-4E46-8174-1F0AA0D30B24}">
+<ds:datastoreItem xmlns:ds="http://schemas.openxmlformats.org/officeDocument/2006/customXml" ds:itemID="{C01C3C56-10DB-49F7-B061-44D8728D078A}">
   <ds:schemaRefs>
-    <ds:schemaRef ds:uri="http://schemas.microsoft.com/office/2006/metadata/properties"/>
-    <ds:schemaRef ds:uri="http://schemas.microsoft.com/office/infopath/2007/PartnerControls"/>
-    <ds:schemaRef ds:uri="4873beb7-5857-4685-be1f-d57550cc96cc"/>
+    <ds:schemaRef ds:uri="http://schemas.microsoft.com/sharepoint/v3/contenttype/forms"/>
   </ds:schemaRefs>
 </ds:datastoreItem>
 </file>
@@ -4700,9 +4623,11 @@
 </file>
 
 <file path=customXml/itemProps3.xml><?xml version="1.0" encoding="utf-8"?>
-<ds:datastoreItem xmlns:ds="http://schemas.openxmlformats.org/officeDocument/2006/customXml" ds:itemID="{C01C3C56-10DB-49F7-B061-44D8728D078A}">
+<ds:datastoreItem xmlns:ds="http://schemas.openxmlformats.org/officeDocument/2006/customXml" ds:itemID="{7FBDB1CC-CEFB-4E46-8174-1F0AA0D30B24}">
   <ds:schemaRefs>
-    <ds:schemaRef ds:uri="http://schemas.microsoft.com/sharepoint/v3/contenttype/forms"/>
+    <ds:schemaRef ds:uri="http://schemas.microsoft.com/office/2006/metadata/properties"/>
+    <ds:schemaRef ds:uri="http://schemas.microsoft.com/office/infopath/2007/PartnerControls"/>
+    <ds:schemaRef ds:uri="4873beb7-5857-4685-be1f-d57550cc96cc"/>
   </ds:schemaRefs>
 </ds:datastoreItem>
 </file>
</xml_diff>

<commit_message>
updated spec and UI
</commit_message>
<xml_diff>
--- a/Phase1/ModuleManager Spec.docx
+++ b/Phase1/ModuleManager Spec.docx
@@ -50,7 +50,37 @@
       </w:pPr>
       <w:r>
         <w:tab/>
-        <w:t xml:space="preserve">To display information about a module found in a .dll file and its associated .xml file in a TreeView </w:t>
+        <w:t>To display information about</w:t>
+      </w:r>
+      <w:r>
+        <w:t xml:space="preserve"> all</w:t>
+      </w:r>
+      <w:r>
+        <w:t xml:space="preserve"> module</w:t>
+      </w:r>
+      <w:r>
+        <w:t>s</w:t>
+      </w:r>
+      <w:r>
+        <w:t xml:space="preserve"> found in a</w:t>
+      </w:r>
+      <w:r>
+        <w:t xml:space="preserve"> directory using its</w:t>
+      </w:r>
+      <w:r>
+        <w:t xml:space="preserve"> dll </w:t>
+      </w:r>
+      <w:r>
+        <w:t xml:space="preserve">and </w:t>
+      </w:r>
+      <w:r>
+        <w:t>xml file</w:t>
+      </w:r>
+      <w:r>
+        <w:t>s</w:t>
+      </w:r>
+      <w:r>
+        <w:t xml:space="preserve"> in a TreeView </w:t>
       </w:r>
       <w:r>
         <w:t>control</w:t>
@@ -94,7 +124,22 @@
         <w:ind w:left="1440"/>
       </w:pPr>
       <w:r>
-        <w:t>Under the module name, the public method names in that module will be displayed. Each method will be able to be selected which will then display all information about that module and the selected method.</w:t>
+        <w:t>All public methods of a module will be displayed under the module name in the TreeView</w:t>
+      </w:r>
+      <w:r>
+        <w:t xml:space="preserve">. </w:t>
+      </w:r>
+      <w:r>
+        <w:t>The user can select each method</w:t>
+      </w:r>
+      <w:r>
+        <w:t xml:space="preserve"> which will then display all information about that module and the selected method</w:t>
+      </w:r>
+      <w:r>
+        <w:t xml:space="preserve"> in a different field</w:t>
+      </w:r>
+      <w:r>
+        <w:t>.</w:t>
       </w:r>
     </w:p>
     <w:p>
@@ -119,13 +164,22 @@
         <w:t>its</w:t>
       </w:r>
       <w:r>
-        <w:t xml:space="preserve"> own enable/disable check box to indicate whether the module is being used or not. </w:t>
+        <w:t xml:space="preserve"> own enable/disable check box to indicate whether the module </w:t>
+      </w:r>
+      <w:r>
+        <w:t>will be</w:t>
+      </w:r>
+      <w:r>
+        <w:t xml:space="preserve"> used or not. </w:t>
       </w:r>
       <w:r>
         <w:t xml:space="preserve">It will have a “load </w:t>
       </w:r>
       <w:r>
-        <w:t>module location</w:t>
+        <w:t>modul</w:t>
+      </w:r>
+      <w:r>
+        <w:t>es</w:t>
       </w:r>
       <w:r>
         <w:t>” button to allow the user to select the location of the dll’s.</w:t>
@@ -141,16 +195,40 @@
         <w:ind w:left="1440"/>
       </w:pPr>
       <w:r>
-        <w:t>The state of each enable/disable</w:t>
-      </w:r>
-      <w:r>
-        <w:t xml:space="preserve"> will be able to be saved to a config file. On startup of the application, this config file, if it exists, will be loaded and the enable/disable status of each module</w:t>
-      </w:r>
-      <w:r>
-        <w:t xml:space="preserve"> located in the previously specified file path</w:t>
-      </w:r>
-      <w:r>
-        <w:t xml:space="preserve"> will be displayed. </w:t>
+        <w:t>There will be a “save configuration” button which will save the state of each modules enable/disable check box</w:t>
+      </w:r>
+      <w:r>
+        <w:t xml:space="preserve">. On </w:t>
+      </w:r>
+      <w:r>
+        <w:t xml:space="preserve">application </w:t>
+      </w:r>
+      <w:r>
+        <w:t xml:space="preserve">startup, </w:t>
+      </w:r>
+      <w:r>
+        <w:t>if the config file exists</w:t>
+      </w:r>
+      <w:r>
+        <w:t xml:space="preserve">, </w:t>
+      </w:r>
+      <w:r>
+        <w:t xml:space="preserve">the previously saved settings </w:t>
+      </w:r>
+      <w:r>
+        <w:t>will be</w:t>
+      </w:r>
+      <w:r>
+        <w:t xml:space="preserve"> loaded. The last selected directory will also be saved so all modules in that </w:t>
+      </w:r>
+      <w:r>
+        <w:t xml:space="preserve">directory </w:t>
+      </w:r>
+      <w:r>
+        <w:t>will be loaded and displayed</w:t>
+      </w:r>
+      <w:r>
+        <w:t xml:space="preserve">. </w:t>
       </w:r>
       <w:r>
         <w:t xml:space="preserve"> </w:t>
@@ -192,7 +270,16 @@
       </w:pPr>
       <w:r>
         <w:tab/>
-        <w:t xml:space="preserve">1.)  A load button will allow the user to select a directory where dll files are contained. </w:t>
+        <w:t xml:space="preserve">1.)  A </w:t>
+      </w:r>
+      <w:r>
+        <w:t>“load modules”</w:t>
+      </w:r>
+      <w:r>
+        <w:t xml:space="preserve"> button will allow the user to select a directory where dll files are </w:t>
+      </w:r>
+      <w:r>
+        <w:t>located. The program will check that the directory contains at least one dll file.</w:t>
       </w:r>
     </w:p>
     <w:p>
@@ -220,10 +307,13 @@
       </w:pPr>
       <w:r>
         <w:tab/>
-        <w:t>3.)  The user can select any of the methods from the previously stated TreeView area. The information about the selected method will be displayed in a list box next to the TreeView area.</w:t>
-      </w:r>
-      <w:r>
-        <w:t xml:space="preserve"> Alternatively, this information can be displayed in a “hover over” help text way.</w:t>
+        <w:t xml:space="preserve">3.)  The user can select any of the methods from the previously stated TreeView area. The information about the selected method will be displayed in a </w:t>
+      </w:r>
+      <w:r>
+        <w:t>separate field</w:t>
+      </w:r>
+      <w:r>
+        <w:t xml:space="preserve"> next to the TreeView area.</w:t>
       </w:r>
     </w:p>
     <w:p>
@@ -243,7 +333,7 @@
         <w:t>startup</w:t>
       </w:r>
       <w:r>
-        <w:t xml:space="preserve">, the application will load with this saved data as it exists. </w:t>
+        <w:t xml:space="preserve">, the application will load with this saved data. </w:t>
       </w:r>
     </w:p>
     <w:p>
@@ -3412,15 +3502,6 @@
 </file>
 
 <file path=customXml/item1.xml><?xml version="1.0" encoding="utf-8"?>
-<?mso-contentType ?>
-<FormTemplates xmlns="http://schemas.microsoft.com/sharepoint/v3/contenttype/forms">
-  <Display>DocumentLibraryForm</Display>
-  <Edit>AssetEditForm</Edit>
-  <New>DocumentLibraryForm</New>
-</FormTemplates>
-</file>
-
-<file path=customXml/item2.xml><?xml version="1.0" encoding="utf-8"?>
 <ct:contentTypeSchema xmlns:ct="http://schemas.microsoft.com/office/2006/metadata/contentType" xmlns:ma="http://schemas.microsoft.com/office/2006/metadata/properties/metaAttributes" ct:_="" ma:_="" ma:contentTypeName="TemplateFile" ma:contentTypeID="0x0101006EDDDB5EE6D98C44930B742096920B300400F5B6D36B3EF94B4E9A635CDF2A18F5B8" ma:contentTypeVersion="72" ma:contentTypeDescription="Create a new document." ma:contentTypeScope="" ma:versionID="a23e56308344d904b51738559c3d67c9">
   <xsd:schema xmlns:xsd="http://www.w3.org/2001/XMLSchema" xmlns:xs="http://www.w3.org/2001/XMLSchema" xmlns:p="http://schemas.microsoft.com/office/2006/metadata/properties" xmlns:ns2="4873beb7-5857-4685-be1f-d57550cc96cc" targetNamespace="http://schemas.microsoft.com/office/2006/metadata/properties" ma:root="true" ma:fieldsID="cd0908cc4600e77bf5da051303e00c8d" ns2:_="">
     <xsd:import namespace="4873beb7-5857-4685-be1f-d57550cc96cc"/>
@@ -4458,6 +4539,15 @@
     <xs:element name="TermId" type="xs:string"/>
   </xs:schema>
 </ct:contentTypeSchema>
+</file>
+
+<file path=customXml/item2.xml><?xml version="1.0" encoding="utf-8"?>
+<?mso-contentType ?>
+<FormTemplates xmlns="http://schemas.microsoft.com/sharepoint/v3/contenttype/forms">
+  <Display>DocumentLibraryForm</Display>
+  <Edit>AssetEditForm</Edit>
+  <New>DocumentLibraryForm</New>
+</FormTemplates>
 </file>
 
 <file path=customXml/item3.xml><?xml version="1.0" encoding="utf-8"?>
@@ -4597,14 +4687,6 @@
 </file>
 
 <file path=customXml/itemProps1.xml><?xml version="1.0" encoding="utf-8"?>
-<ds:datastoreItem xmlns:ds="http://schemas.openxmlformats.org/officeDocument/2006/customXml" ds:itemID="{C01C3C56-10DB-49F7-B061-44D8728D078A}">
-  <ds:schemaRefs>
-    <ds:schemaRef ds:uri="http://schemas.microsoft.com/sharepoint/v3/contenttype/forms"/>
-  </ds:schemaRefs>
-</ds:datastoreItem>
-</file>
-
-<file path=customXml/itemProps2.xml><?xml version="1.0" encoding="utf-8"?>
 <ds:datastoreItem xmlns:ds="http://schemas.openxmlformats.org/officeDocument/2006/customXml" ds:itemID="{4B3A7E92-E05A-4924-9E8A-9F6659E5855B}">
   <ds:schemaRefs>
     <ds:schemaRef ds:uri="http://schemas.microsoft.com/office/2006/metadata/contentType"/>
@@ -4622,6 +4704,14 @@
 </ds:datastoreItem>
 </file>
 
+<file path=customXml/itemProps2.xml><?xml version="1.0" encoding="utf-8"?>
+<ds:datastoreItem xmlns:ds="http://schemas.openxmlformats.org/officeDocument/2006/customXml" ds:itemID="{C01C3C56-10DB-49F7-B061-44D8728D078A}">
+  <ds:schemaRefs>
+    <ds:schemaRef ds:uri="http://schemas.microsoft.com/sharepoint/v3/contenttype/forms"/>
+  </ds:schemaRefs>
+</ds:datastoreItem>
+</file>
+
 <file path=customXml/itemProps3.xml><?xml version="1.0" encoding="utf-8"?>
 <ds:datastoreItem xmlns:ds="http://schemas.openxmlformats.org/officeDocument/2006/customXml" ds:itemID="{7FBDB1CC-CEFB-4E46-8174-1F0AA0D30B24}">
   <ds:schemaRefs>

</xml_diff>

<commit_message>
Create save button and split up the view
</commit_message>
<xml_diff>
--- a/Phase1/ModuleManager Spec.docx
+++ b/Phase1/ModuleManager Spec.docx
@@ -68,22 +68,24 @@
         <w:t xml:space="preserve"> directory using its</w:t>
       </w:r>
       <w:r>
-        <w:t xml:space="preserve"> dll </w:t>
+        <w:t xml:space="preserve"> </w:t>
+      </w:r>
+      <w:proofErr w:type="spellStart"/>
+      <w:r>
+        <w:t>dll</w:t>
+      </w:r>
+      <w:proofErr w:type="spellEnd"/>
+      <w:r>
+        <w:t xml:space="preserve"> </w:t>
       </w:r>
       <w:r>
         <w:t xml:space="preserve">and </w:t>
       </w:r>
       <w:r>
-        <w:t>xml file</w:t>
-      </w:r>
-      <w:r>
-        <w:t>s</w:t>
-      </w:r>
-      <w:r>
-        <w:t xml:space="preserve"> in a TreeView </w:t>
-      </w:r>
-      <w:r>
-        <w:t>control</w:t>
+        <w:t xml:space="preserve">xml </w:t>
+      </w:r>
+      <w:r>
+        <w:t>files and be able to save an enable/disable for each module</w:t>
       </w:r>
       <w:r>
         <w:t xml:space="preserve">. </w:t>
@@ -124,7 +126,21 @@
         <w:ind w:left="1440"/>
       </w:pPr>
       <w:r>
-        <w:t>All public methods of a module will be displayed under the module name in the TreeView</w:t>
+        <w:t xml:space="preserve">All public methods of a module will be displayed under the module name in </w:t>
+      </w:r>
+      <w:r>
+        <w:t>a</w:t>
+      </w:r>
+      <w:r>
+        <w:t xml:space="preserve"> </w:t>
+      </w:r>
+      <w:proofErr w:type="spellStart"/>
+      <w:r>
+        <w:t>TreeView</w:t>
+      </w:r>
+      <w:proofErr w:type="spellEnd"/>
+      <w:r>
+        <w:t xml:space="preserve"> control</w:t>
       </w:r>
       <w:r>
         <w:t xml:space="preserve">. </w:t>
@@ -182,7 +198,15 @@
         <w:t>es</w:t>
       </w:r>
       <w:r>
-        <w:t>” button to allow the user to select the location of the dll’s.</w:t>
+        <w:t xml:space="preserve">” button to allow the user to select the location of the </w:t>
+      </w:r>
+      <w:proofErr w:type="spellStart"/>
+      <w:r>
+        <w:t>dll’s</w:t>
+      </w:r>
+      <w:proofErr w:type="spellEnd"/>
+      <w:r>
+        <w:t>.</w:t>
       </w:r>
     </w:p>
     <w:p>
@@ -219,13 +243,7 @@
         <w:t>will be</w:t>
       </w:r>
       <w:r>
-        <w:t xml:space="preserve"> loaded. The last selected directory will also be saved so all modules in that </w:t>
-      </w:r>
-      <w:r>
-        <w:t xml:space="preserve">directory </w:t>
-      </w:r>
-      <w:r>
-        <w:t>will be loaded and displayed</w:t>
+        <w:t xml:space="preserve"> loaded. The last selected directory will also be saved so all modules in that directory will be loaded and displayed</w:t>
       </w:r>
       <w:r>
         <w:t xml:space="preserve">. </w:t>
@@ -248,12 +266,6 @@
       <w:pPr>
         <w:ind w:left="1440" w:hanging="1440"/>
       </w:pPr>
-      <w:r>
-        <w:rPr>
-          <w:u w:val="single"/>
-        </w:rPr>
-        <w:t xml:space="preserve">Functionality </w:t>
-      </w:r>
       <w:r>
         <w:rPr>
           <w:u w:val="single"/>
@@ -276,10 +288,26 @@
         <w:t>“load modules”</w:t>
       </w:r>
       <w:r>
-        <w:t xml:space="preserve"> button will allow the user to select a directory where dll files are </w:t>
-      </w:r>
-      <w:r>
-        <w:t>located. The program will check that the directory contains at least one dll file.</w:t>
+        <w:t xml:space="preserve"> button will allow the user to select a directory where </w:t>
+      </w:r>
+      <w:proofErr w:type="spellStart"/>
+      <w:r>
+        <w:t>dll</w:t>
+      </w:r>
+      <w:proofErr w:type="spellEnd"/>
+      <w:r>
+        <w:t xml:space="preserve"> files are </w:t>
+      </w:r>
+      <w:r>
+        <w:t xml:space="preserve">located. The program will check that the directory contains at least one </w:t>
+      </w:r>
+      <w:proofErr w:type="spellStart"/>
+      <w:r>
+        <w:t>dll</w:t>
+      </w:r>
+      <w:proofErr w:type="spellEnd"/>
+      <w:r>
+        <w:t xml:space="preserve"> file.</w:t>
       </w:r>
     </w:p>
     <w:p>
@@ -293,7 +321,23 @@
       </w:pPr>
       <w:r>
         <w:tab/>
-        <w:t>2.)  The TreeView area will display each module (dll file) and its methods in child nodes. Each module will have an associated enable/disable check box.</w:t>
+        <w:t xml:space="preserve">2.)  The </w:t>
+      </w:r>
+      <w:proofErr w:type="spellStart"/>
+      <w:r>
+        <w:t>TreeView</w:t>
+      </w:r>
+      <w:proofErr w:type="spellEnd"/>
+      <w:r>
+        <w:t xml:space="preserve"> area will display each module (</w:t>
+      </w:r>
+      <w:proofErr w:type="spellStart"/>
+      <w:r>
+        <w:t>dll</w:t>
+      </w:r>
+      <w:proofErr w:type="spellEnd"/>
+      <w:r>
+        <w:t xml:space="preserve"> file) and its methods in child nodes. Each module will have an associated enable/disable check box.</w:t>
       </w:r>
     </w:p>
     <w:p>
@@ -307,13 +351,29 @@
       </w:pPr>
       <w:r>
         <w:tab/>
-        <w:t xml:space="preserve">3.)  The user can select any of the methods from the previously stated TreeView area. The information about the selected method will be displayed in a </w:t>
+        <w:t xml:space="preserve">3.)  The user can select any of the methods from the </w:t>
+      </w:r>
+      <w:proofErr w:type="spellStart"/>
+      <w:r>
+        <w:t>TreeView</w:t>
+      </w:r>
+      <w:proofErr w:type="spellEnd"/>
+      <w:r>
+        <w:t xml:space="preserve"> area. The information about the selected method will be displayed in a </w:t>
       </w:r>
       <w:r>
         <w:t>separate field</w:t>
       </w:r>
       <w:r>
-        <w:t xml:space="preserve"> next to the TreeView area.</w:t>
+        <w:t xml:space="preserve"> next to the </w:t>
+      </w:r>
+      <w:proofErr w:type="spellStart"/>
+      <w:r>
+        <w:t>TreeView</w:t>
+      </w:r>
+      <w:proofErr w:type="spellEnd"/>
+      <w:r>
+        <w:t xml:space="preserve"> area.</w:t>
       </w:r>
     </w:p>
     <w:p>
@@ -3502,6 +3562,151 @@
 </file>
 
 <file path=customXml/item1.xml><?xml version="1.0" encoding="utf-8"?>
+<p:properties xmlns:p="http://schemas.microsoft.com/office/2006/metadata/properties" xmlns:xsi="http://www.w3.org/2001/XMLSchema-instance" xmlns:pc="http://schemas.microsoft.com/office/infopath/2007/PartnerControls">
+  <documentManagement>
+    <LocLastLocAttemptVersionTypeLookup xmlns="4873beb7-5857-4685-be1f-d57550cc96cc" xsi:nil="true"/>
+    <MarketSpecific xmlns="4873beb7-5857-4685-be1f-d57550cc96cc">false</MarketSpecific>
+    <ApprovalStatus xmlns="4873beb7-5857-4685-be1f-d57550cc96cc">InProgress</ApprovalStatus>
+    <LocComments xmlns="4873beb7-5857-4685-be1f-d57550cc96cc" xsi:nil="true"/>
+    <DirectSourceMarket xmlns="4873beb7-5857-4685-be1f-d57550cc96cc" xsi:nil="true"/>
+    <LocPublishedLinkedAssetsLookup xmlns="4873beb7-5857-4685-be1f-d57550cc96cc" xsi:nil="true"/>
+    <ThumbnailAssetId xmlns="4873beb7-5857-4685-be1f-d57550cc96cc" xsi:nil="true"/>
+    <PrimaryImageGen xmlns="4873beb7-5857-4685-be1f-d57550cc96cc">true</PrimaryImageGen>
+    <LegacyData xmlns="4873beb7-5857-4685-be1f-d57550cc96cc" xsi:nil="true"/>
+    <LocNewPublishedVersionLookup xmlns="4873beb7-5857-4685-be1f-d57550cc96cc" xsi:nil="true"/>
+    <NumericId xmlns="4873beb7-5857-4685-be1f-d57550cc96cc">102787001</NumericId>
+    <TPFriendlyName xmlns="4873beb7-5857-4685-be1f-d57550cc96cc" xsi:nil="true"/>
+    <LocOverallPublishStatusLookup xmlns="4873beb7-5857-4685-be1f-d57550cc96cc" xsi:nil="true"/>
+    <LocRecommendedHandoff xmlns="4873beb7-5857-4685-be1f-d57550cc96cc" xsi:nil="true"/>
+    <BlockPublish xmlns="4873beb7-5857-4685-be1f-d57550cc96cc">false</BlockPublish>
+    <BusinessGroup xmlns="4873beb7-5857-4685-be1f-d57550cc96cc" xsi:nil="true"/>
+    <OpenTemplate xmlns="4873beb7-5857-4685-be1f-d57550cc96cc">true</OpenTemplate>
+    <SourceTitle xmlns="4873beb7-5857-4685-be1f-d57550cc96cc" xsi:nil="true"/>
+    <LocOverallLocStatusLookup xmlns="4873beb7-5857-4685-be1f-d57550cc96cc" xsi:nil="true"/>
+    <APEditor xmlns="4873beb7-5857-4685-be1f-d57550cc96cc">
+      <UserInfo>
+        <DisplayName/>
+        <AccountId xsi:nil="true"/>
+        <AccountType/>
+      </UserInfo>
+    </APEditor>
+    <UALocComments xmlns="4873beb7-5857-4685-be1f-d57550cc96cc" xsi:nil="true"/>
+    <IntlLangReviewDate xmlns="4873beb7-5857-4685-be1f-d57550cc96cc" xsi:nil="true"/>
+    <PublishStatusLookup xmlns="4873beb7-5857-4685-be1f-d57550cc96cc">
+      <Value>1343188</Value>
+    </PublishStatusLookup>
+    <ParentAssetId xmlns="4873beb7-5857-4685-be1f-d57550cc96cc" xsi:nil="true"/>
+    <FeatureTagsTaxHTField0 xmlns="4873beb7-5857-4685-be1f-d57550cc96cc">
+      <Terms xmlns="http://schemas.microsoft.com/office/infopath/2007/PartnerControls"/>
+    </FeatureTagsTaxHTField0>
+    <MachineTranslated xmlns="4873beb7-5857-4685-be1f-d57550cc96cc">false</MachineTranslated>
+    <Providers xmlns="4873beb7-5857-4685-be1f-d57550cc96cc" xsi:nil="true"/>
+    <OriginalSourceMarket xmlns="4873beb7-5857-4685-be1f-d57550cc96cc" xsi:nil="true"/>
+    <APDescription xmlns="4873beb7-5857-4685-be1f-d57550cc96cc" xsi:nil="true"/>
+    <ContentItem xmlns="4873beb7-5857-4685-be1f-d57550cc96cc" xsi:nil="true"/>
+    <ClipArtFilename xmlns="4873beb7-5857-4685-be1f-d57550cc96cc" xsi:nil="true"/>
+    <TPInstallLocation xmlns="4873beb7-5857-4685-be1f-d57550cc96cc" xsi:nil="true"/>
+    <TimesCloned xmlns="4873beb7-5857-4685-be1f-d57550cc96cc" xsi:nil="true"/>
+    <PublishTargets xmlns="4873beb7-5857-4685-be1f-d57550cc96cc">OfficeOnlineVNext</PublishTargets>
+    <AcquiredFrom xmlns="4873beb7-5857-4685-be1f-d57550cc96cc">Internal MS</AcquiredFrom>
+    <AssetStart xmlns="4873beb7-5857-4685-be1f-d57550cc96cc">2011-11-23T17:29:00+00:00</AssetStart>
+    <FriendlyTitle xmlns="4873beb7-5857-4685-be1f-d57550cc96cc" xsi:nil="true"/>
+    <Provider xmlns="4873beb7-5857-4685-be1f-d57550cc96cc" xsi:nil="true"/>
+    <LastHandOff xmlns="4873beb7-5857-4685-be1f-d57550cc96cc" xsi:nil="true"/>
+    <TPClientViewer xmlns="4873beb7-5857-4685-be1f-d57550cc96cc" xsi:nil="true"/>
+    <TemplateStatus xmlns="4873beb7-5857-4685-be1f-d57550cc96cc">Complete</TemplateStatus>
+    <Downloads xmlns="4873beb7-5857-4685-be1f-d57550cc96cc">0</Downloads>
+    <OOCacheId xmlns="4873beb7-5857-4685-be1f-d57550cc96cc" xsi:nil="true"/>
+    <IsDeleted xmlns="4873beb7-5857-4685-be1f-d57550cc96cc">false</IsDeleted>
+    <LocPublishedDependentAssetsLookup xmlns="4873beb7-5857-4685-be1f-d57550cc96cc" xsi:nil="true"/>
+    <AssetExpire xmlns="4873beb7-5857-4685-be1f-d57550cc96cc">2029-05-12T07:00:00+00:00</AssetExpire>
+    <CSXSubmissionMarket xmlns="4873beb7-5857-4685-be1f-d57550cc96cc" xsi:nil="true"/>
+    <DSATActionTaken xmlns="4873beb7-5857-4685-be1f-d57550cc96cc" xsi:nil="true"/>
+    <SubmitterId xmlns="4873beb7-5857-4685-be1f-d57550cc96cc" xsi:nil="true"/>
+    <EditorialTags xmlns="4873beb7-5857-4685-be1f-d57550cc96cc" xsi:nil="true"/>
+    <TPExecutable xmlns="4873beb7-5857-4685-be1f-d57550cc96cc" xsi:nil="true"/>
+    <CSXSubmissionDate xmlns="4873beb7-5857-4685-be1f-d57550cc96cc" xsi:nil="true"/>
+    <CSXUpdate xmlns="4873beb7-5857-4685-be1f-d57550cc96cc">false</CSXUpdate>
+    <AssetType xmlns="4873beb7-5857-4685-be1f-d57550cc96cc">TP</AssetType>
+    <ApprovalLog xmlns="4873beb7-5857-4685-be1f-d57550cc96cc" xsi:nil="true"/>
+    <BugNumber xmlns="4873beb7-5857-4685-be1f-d57550cc96cc" xsi:nil="true"/>
+    <OriginAsset xmlns="4873beb7-5857-4685-be1f-d57550cc96cc" xsi:nil="true"/>
+    <TPComponent xmlns="4873beb7-5857-4685-be1f-d57550cc96cc" xsi:nil="true"/>
+    <Milestone xmlns="4873beb7-5857-4685-be1f-d57550cc96cc" xsi:nil="true"/>
+    <RecommendationsModifier xmlns="4873beb7-5857-4685-be1f-d57550cc96cc" xsi:nil="true"/>
+    <AssetId xmlns="4873beb7-5857-4685-be1f-d57550cc96cc">TP102787001</AssetId>
+    <PolicheckWords xmlns="4873beb7-5857-4685-be1f-d57550cc96cc" xsi:nil="true"/>
+    <TPLaunchHelpLink xmlns="4873beb7-5857-4685-be1f-d57550cc96cc" xsi:nil="true"/>
+    <IntlLocPriority xmlns="4873beb7-5857-4685-be1f-d57550cc96cc" xsi:nil="true"/>
+    <TPApplication xmlns="4873beb7-5857-4685-be1f-d57550cc96cc" xsi:nil="true"/>
+    <IntlLangReviewer xmlns="4873beb7-5857-4685-be1f-d57550cc96cc" xsi:nil="true"/>
+    <HandoffToMSDN xmlns="4873beb7-5857-4685-be1f-d57550cc96cc" xsi:nil="true"/>
+    <PlannedPubDate xmlns="4873beb7-5857-4685-be1f-d57550cc96cc" xsi:nil="true"/>
+    <CrawlForDependencies xmlns="4873beb7-5857-4685-be1f-d57550cc96cc">false</CrawlForDependencies>
+    <LocLastLocAttemptVersionLookup xmlns="4873beb7-5857-4685-be1f-d57550cc96cc">693888</LocLastLocAttemptVersionLookup>
+    <LocProcessedForHandoffsLookup xmlns="4873beb7-5857-4685-be1f-d57550cc96cc" xsi:nil="true"/>
+    <TrustLevel xmlns="4873beb7-5857-4685-be1f-d57550cc96cc">1 Microsoft Managed Content</TrustLevel>
+    <CampaignTagsTaxHTField0 xmlns="4873beb7-5857-4685-be1f-d57550cc96cc">
+      <Terms xmlns="http://schemas.microsoft.com/office/infopath/2007/PartnerControls"/>
+    </CampaignTagsTaxHTField0>
+    <TPNamespace xmlns="4873beb7-5857-4685-be1f-d57550cc96cc" xsi:nil="true"/>
+    <LocOverallPreviewStatusLookup xmlns="4873beb7-5857-4685-be1f-d57550cc96cc" xsi:nil="true"/>
+    <TaxCatchAll xmlns="4873beb7-5857-4685-be1f-d57550cc96cc"/>
+    <IsSearchable xmlns="4873beb7-5857-4685-be1f-d57550cc96cc">false</IsSearchable>
+    <TemplateTemplateType xmlns="4873beb7-5857-4685-be1f-d57550cc96cc">Word Document Template</TemplateTemplateType>
+    <Markets xmlns="4873beb7-5857-4685-be1f-d57550cc96cc"/>
+    <IntlLangReview xmlns="4873beb7-5857-4685-be1f-d57550cc96cc" xsi:nil="true"/>
+    <UAProjectedTotalWords xmlns="4873beb7-5857-4685-be1f-d57550cc96cc" xsi:nil="true"/>
+    <OutputCachingOn xmlns="4873beb7-5857-4685-be1f-d57550cc96cc">false</OutputCachingOn>
+    <AverageRating xmlns="4873beb7-5857-4685-be1f-d57550cc96cc" xsi:nil="true"/>
+    <LocMarketGroupTiers2 xmlns="4873beb7-5857-4685-be1f-d57550cc96cc" xsi:nil="true"/>
+    <APAuthor xmlns="4873beb7-5857-4685-be1f-d57550cc96cc">
+      <UserInfo>
+        <DisplayName>REDMOND\v-namall</DisplayName>
+        <AccountId>978</AccountId>
+        <AccountType/>
+      </UserInfo>
+    </APAuthor>
+    <TPCommandLine xmlns="4873beb7-5857-4685-be1f-d57550cc96cc" xsi:nil="true"/>
+    <LocManualTestRequired xmlns="4873beb7-5857-4685-be1f-d57550cc96cc">false</LocManualTestRequired>
+    <TPAppVersion xmlns="4873beb7-5857-4685-be1f-d57550cc96cc" xsi:nil="true"/>
+    <EditorialStatus xmlns="4873beb7-5857-4685-be1f-d57550cc96cc">Complete</EditorialStatus>
+    <LocProcessedForMarketsLookup xmlns="4873beb7-5857-4685-be1f-d57550cc96cc" xsi:nil="true"/>
+    <LastModifiedDateTime xmlns="4873beb7-5857-4685-be1f-d57550cc96cc" xsi:nil="true"/>
+    <TPLaunchHelpLinkType xmlns="4873beb7-5857-4685-be1f-d57550cc96cc">Template</TPLaunchHelpLinkType>
+    <ScenarioTagsTaxHTField0 xmlns="4873beb7-5857-4685-be1f-d57550cc96cc">
+      <Terms xmlns="http://schemas.microsoft.com/office/infopath/2007/PartnerControls"/>
+    </ScenarioTagsTaxHTField0>
+    <OriginalRelease xmlns="4873beb7-5857-4685-be1f-d57550cc96cc">14</OriginalRelease>
+    <LocalizationTagsTaxHTField0 xmlns="4873beb7-5857-4685-be1f-d57550cc96cc">
+      <Terms xmlns="http://schemas.microsoft.com/office/infopath/2007/PartnerControls"/>
+    </LocalizationTagsTaxHTField0>
+    <Manager xmlns="4873beb7-5857-4685-be1f-d57550cc96cc" xsi:nil="true"/>
+    <UALocRecommendation xmlns="4873beb7-5857-4685-be1f-d57550cc96cc">Localize</UALocRecommendation>
+    <LocOverallHandbackStatusLookup xmlns="4873beb7-5857-4685-be1f-d57550cc96cc" xsi:nil="true"/>
+    <ArtSampleDocs xmlns="4873beb7-5857-4685-be1f-d57550cc96cc" xsi:nil="true"/>
+    <UACurrentWords xmlns="4873beb7-5857-4685-be1f-d57550cc96cc" xsi:nil="true"/>
+    <ShowIn xmlns="4873beb7-5857-4685-be1f-d57550cc96cc">Show everywhere</ShowIn>
+    <CSXHash xmlns="4873beb7-5857-4685-be1f-d57550cc96cc" xsi:nil="true"/>
+    <VoteCount xmlns="4873beb7-5857-4685-be1f-d57550cc96cc" xsi:nil="true"/>
+    <InternalTagsTaxHTField0 xmlns="4873beb7-5857-4685-be1f-d57550cc96cc">
+      <Terms xmlns="http://schemas.microsoft.com/office/infopath/2007/PartnerControls"/>
+    </InternalTagsTaxHTField0>
+    <UANotes xmlns="4873beb7-5857-4685-be1f-d57550cc96cc" xsi:nil="true"/>
+  </documentManagement>
+</p:properties>
+</file>
+
+<file path=customXml/item2.xml><?xml version="1.0" encoding="utf-8"?>
+<?mso-contentType ?>
+<FormTemplates xmlns="http://schemas.microsoft.com/sharepoint/v3/contenttype/forms">
+  <Display>DocumentLibraryForm</Display>
+  <Edit>AssetEditForm</Edit>
+  <New>DocumentLibraryForm</New>
+</FormTemplates>
+</file>
+
+<file path=customXml/item3.xml><?xml version="1.0" encoding="utf-8"?>
 <ct:contentTypeSchema xmlns:ct="http://schemas.microsoft.com/office/2006/metadata/contentType" xmlns:ma="http://schemas.microsoft.com/office/2006/metadata/properties/metaAttributes" ct:_="" ma:_="" ma:contentTypeName="TemplateFile" ma:contentTypeID="0x0101006EDDDB5EE6D98C44930B742096920B300400F5B6D36B3EF94B4E9A635CDF2A18F5B8" ma:contentTypeVersion="72" ma:contentTypeDescription="Create a new document." ma:contentTypeScope="" ma:versionID="a23e56308344d904b51738559c3d67c9">
   <xsd:schema xmlns:xsd="http://www.w3.org/2001/XMLSchema" xmlns:xs="http://www.w3.org/2001/XMLSchema" xmlns:p="http://schemas.microsoft.com/office/2006/metadata/properties" xmlns:ns2="4873beb7-5857-4685-be1f-d57550cc96cc" targetNamespace="http://schemas.microsoft.com/office/2006/metadata/properties" ma:root="true" ma:fieldsID="cd0908cc4600e77bf5da051303e00c8d" ns2:_="">
     <xsd:import namespace="4873beb7-5857-4685-be1f-d57550cc96cc"/>
@@ -4541,152 +4746,25 @@
 </ct:contentTypeSchema>
 </file>
 
-<file path=customXml/item2.xml><?xml version="1.0" encoding="utf-8"?>
-<?mso-contentType ?>
-<FormTemplates xmlns="http://schemas.microsoft.com/sharepoint/v3/contenttype/forms">
-  <Display>DocumentLibraryForm</Display>
-  <Edit>AssetEditForm</Edit>
-  <New>DocumentLibraryForm</New>
-</FormTemplates>
+<file path=customXml/itemProps1.xml><?xml version="1.0" encoding="utf-8"?>
+<ds:datastoreItem xmlns:ds="http://schemas.openxmlformats.org/officeDocument/2006/customXml" ds:itemID="{7FBDB1CC-CEFB-4E46-8174-1F0AA0D30B24}">
+  <ds:schemaRefs>
+    <ds:schemaRef ds:uri="http://schemas.microsoft.com/office/2006/metadata/properties"/>
+    <ds:schemaRef ds:uri="http://schemas.microsoft.com/office/infopath/2007/PartnerControls"/>
+    <ds:schemaRef ds:uri="4873beb7-5857-4685-be1f-d57550cc96cc"/>
+  </ds:schemaRefs>
+</ds:datastoreItem>
 </file>
 
-<file path=customXml/item3.xml><?xml version="1.0" encoding="utf-8"?>
-<p:properties xmlns:p="http://schemas.microsoft.com/office/2006/metadata/properties" xmlns:xsi="http://www.w3.org/2001/XMLSchema-instance" xmlns:pc="http://schemas.microsoft.com/office/infopath/2007/PartnerControls">
-  <documentManagement>
-    <LocLastLocAttemptVersionTypeLookup xmlns="4873beb7-5857-4685-be1f-d57550cc96cc" xsi:nil="true"/>
-    <MarketSpecific xmlns="4873beb7-5857-4685-be1f-d57550cc96cc">false</MarketSpecific>
-    <ApprovalStatus xmlns="4873beb7-5857-4685-be1f-d57550cc96cc">InProgress</ApprovalStatus>
-    <LocComments xmlns="4873beb7-5857-4685-be1f-d57550cc96cc" xsi:nil="true"/>
-    <DirectSourceMarket xmlns="4873beb7-5857-4685-be1f-d57550cc96cc" xsi:nil="true"/>
-    <LocPublishedLinkedAssetsLookup xmlns="4873beb7-5857-4685-be1f-d57550cc96cc" xsi:nil="true"/>
-    <ThumbnailAssetId xmlns="4873beb7-5857-4685-be1f-d57550cc96cc" xsi:nil="true"/>
-    <PrimaryImageGen xmlns="4873beb7-5857-4685-be1f-d57550cc96cc">true</PrimaryImageGen>
-    <LegacyData xmlns="4873beb7-5857-4685-be1f-d57550cc96cc" xsi:nil="true"/>
-    <LocNewPublishedVersionLookup xmlns="4873beb7-5857-4685-be1f-d57550cc96cc" xsi:nil="true"/>
-    <NumericId xmlns="4873beb7-5857-4685-be1f-d57550cc96cc">102787001</NumericId>
-    <TPFriendlyName xmlns="4873beb7-5857-4685-be1f-d57550cc96cc" xsi:nil="true"/>
-    <LocOverallPublishStatusLookup xmlns="4873beb7-5857-4685-be1f-d57550cc96cc" xsi:nil="true"/>
-    <LocRecommendedHandoff xmlns="4873beb7-5857-4685-be1f-d57550cc96cc" xsi:nil="true"/>
-    <BlockPublish xmlns="4873beb7-5857-4685-be1f-d57550cc96cc">false</BlockPublish>
-    <BusinessGroup xmlns="4873beb7-5857-4685-be1f-d57550cc96cc" xsi:nil="true"/>
-    <OpenTemplate xmlns="4873beb7-5857-4685-be1f-d57550cc96cc">true</OpenTemplate>
-    <SourceTitle xmlns="4873beb7-5857-4685-be1f-d57550cc96cc" xsi:nil="true"/>
-    <LocOverallLocStatusLookup xmlns="4873beb7-5857-4685-be1f-d57550cc96cc" xsi:nil="true"/>
-    <APEditor xmlns="4873beb7-5857-4685-be1f-d57550cc96cc">
-      <UserInfo>
-        <DisplayName/>
-        <AccountId xsi:nil="true"/>
-        <AccountType/>
-      </UserInfo>
-    </APEditor>
-    <UALocComments xmlns="4873beb7-5857-4685-be1f-d57550cc96cc" xsi:nil="true"/>
-    <IntlLangReviewDate xmlns="4873beb7-5857-4685-be1f-d57550cc96cc" xsi:nil="true"/>
-    <PublishStatusLookup xmlns="4873beb7-5857-4685-be1f-d57550cc96cc">
-      <Value>1343188</Value>
-    </PublishStatusLookup>
-    <ParentAssetId xmlns="4873beb7-5857-4685-be1f-d57550cc96cc" xsi:nil="true"/>
-    <FeatureTagsTaxHTField0 xmlns="4873beb7-5857-4685-be1f-d57550cc96cc">
-      <Terms xmlns="http://schemas.microsoft.com/office/infopath/2007/PartnerControls"/>
-    </FeatureTagsTaxHTField0>
-    <MachineTranslated xmlns="4873beb7-5857-4685-be1f-d57550cc96cc">false</MachineTranslated>
-    <Providers xmlns="4873beb7-5857-4685-be1f-d57550cc96cc" xsi:nil="true"/>
-    <OriginalSourceMarket xmlns="4873beb7-5857-4685-be1f-d57550cc96cc" xsi:nil="true"/>
-    <APDescription xmlns="4873beb7-5857-4685-be1f-d57550cc96cc" xsi:nil="true"/>
-    <ContentItem xmlns="4873beb7-5857-4685-be1f-d57550cc96cc" xsi:nil="true"/>
-    <ClipArtFilename xmlns="4873beb7-5857-4685-be1f-d57550cc96cc" xsi:nil="true"/>
-    <TPInstallLocation xmlns="4873beb7-5857-4685-be1f-d57550cc96cc" xsi:nil="true"/>
-    <TimesCloned xmlns="4873beb7-5857-4685-be1f-d57550cc96cc" xsi:nil="true"/>
-    <PublishTargets xmlns="4873beb7-5857-4685-be1f-d57550cc96cc">OfficeOnlineVNext</PublishTargets>
-    <AcquiredFrom xmlns="4873beb7-5857-4685-be1f-d57550cc96cc">Internal MS</AcquiredFrom>
-    <AssetStart xmlns="4873beb7-5857-4685-be1f-d57550cc96cc">2011-11-23T17:29:00+00:00</AssetStart>
-    <FriendlyTitle xmlns="4873beb7-5857-4685-be1f-d57550cc96cc" xsi:nil="true"/>
-    <Provider xmlns="4873beb7-5857-4685-be1f-d57550cc96cc" xsi:nil="true"/>
-    <LastHandOff xmlns="4873beb7-5857-4685-be1f-d57550cc96cc" xsi:nil="true"/>
-    <TPClientViewer xmlns="4873beb7-5857-4685-be1f-d57550cc96cc" xsi:nil="true"/>
-    <TemplateStatus xmlns="4873beb7-5857-4685-be1f-d57550cc96cc">Complete</TemplateStatus>
-    <Downloads xmlns="4873beb7-5857-4685-be1f-d57550cc96cc">0</Downloads>
-    <OOCacheId xmlns="4873beb7-5857-4685-be1f-d57550cc96cc" xsi:nil="true"/>
-    <IsDeleted xmlns="4873beb7-5857-4685-be1f-d57550cc96cc">false</IsDeleted>
-    <LocPublishedDependentAssetsLookup xmlns="4873beb7-5857-4685-be1f-d57550cc96cc" xsi:nil="true"/>
-    <AssetExpire xmlns="4873beb7-5857-4685-be1f-d57550cc96cc">2029-05-12T07:00:00+00:00</AssetExpire>
-    <CSXSubmissionMarket xmlns="4873beb7-5857-4685-be1f-d57550cc96cc" xsi:nil="true"/>
-    <DSATActionTaken xmlns="4873beb7-5857-4685-be1f-d57550cc96cc" xsi:nil="true"/>
-    <SubmitterId xmlns="4873beb7-5857-4685-be1f-d57550cc96cc" xsi:nil="true"/>
-    <EditorialTags xmlns="4873beb7-5857-4685-be1f-d57550cc96cc" xsi:nil="true"/>
-    <TPExecutable xmlns="4873beb7-5857-4685-be1f-d57550cc96cc" xsi:nil="true"/>
-    <CSXSubmissionDate xmlns="4873beb7-5857-4685-be1f-d57550cc96cc" xsi:nil="true"/>
-    <CSXUpdate xmlns="4873beb7-5857-4685-be1f-d57550cc96cc">false</CSXUpdate>
-    <AssetType xmlns="4873beb7-5857-4685-be1f-d57550cc96cc">TP</AssetType>
-    <ApprovalLog xmlns="4873beb7-5857-4685-be1f-d57550cc96cc" xsi:nil="true"/>
-    <BugNumber xmlns="4873beb7-5857-4685-be1f-d57550cc96cc" xsi:nil="true"/>
-    <OriginAsset xmlns="4873beb7-5857-4685-be1f-d57550cc96cc" xsi:nil="true"/>
-    <TPComponent xmlns="4873beb7-5857-4685-be1f-d57550cc96cc" xsi:nil="true"/>
-    <Milestone xmlns="4873beb7-5857-4685-be1f-d57550cc96cc" xsi:nil="true"/>
-    <RecommendationsModifier xmlns="4873beb7-5857-4685-be1f-d57550cc96cc" xsi:nil="true"/>
-    <AssetId xmlns="4873beb7-5857-4685-be1f-d57550cc96cc">TP102787001</AssetId>
-    <PolicheckWords xmlns="4873beb7-5857-4685-be1f-d57550cc96cc" xsi:nil="true"/>
-    <TPLaunchHelpLink xmlns="4873beb7-5857-4685-be1f-d57550cc96cc" xsi:nil="true"/>
-    <IntlLocPriority xmlns="4873beb7-5857-4685-be1f-d57550cc96cc" xsi:nil="true"/>
-    <TPApplication xmlns="4873beb7-5857-4685-be1f-d57550cc96cc" xsi:nil="true"/>
-    <IntlLangReviewer xmlns="4873beb7-5857-4685-be1f-d57550cc96cc" xsi:nil="true"/>
-    <HandoffToMSDN xmlns="4873beb7-5857-4685-be1f-d57550cc96cc" xsi:nil="true"/>
-    <PlannedPubDate xmlns="4873beb7-5857-4685-be1f-d57550cc96cc" xsi:nil="true"/>
-    <CrawlForDependencies xmlns="4873beb7-5857-4685-be1f-d57550cc96cc">false</CrawlForDependencies>
-    <LocLastLocAttemptVersionLookup xmlns="4873beb7-5857-4685-be1f-d57550cc96cc">693888</LocLastLocAttemptVersionLookup>
-    <LocProcessedForHandoffsLookup xmlns="4873beb7-5857-4685-be1f-d57550cc96cc" xsi:nil="true"/>
-    <TrustLevel xmlns="4873beb7-5857-4685-be1f-d57550cc96cc">1 Microsoft Managed Content</TrustLevel>
-    <CampaignTagsTaxHTField0 xmlns="4873beb7-5857-4685-be1f-d57550cc96cc">
-      <Terms xmlns="http://schemas.microsoft.com/office/infopath/2007/PartnerControls"/>
-    </CampaignTagsTaxHTField0>
-    <TPNamespace xmlns="4873beb7-5857-4685-be1f-d57550cc96cc" xsi:nil="true"/>
-    <LocOverallPreviewStatusLookup xmlns="4873beb7-5857-4685-be1f-d57550cc96cc" xsi:nil="true"/>
-    <TaxCatchAll xmlns="4873beb7-5857-4685-be1f-d57550cc96cc"/>
-    <IsSearchable xmlns="4873beb7-5857-4685-be1f-d57550cc96cc">false</IsSearchable>
-    <TemplateTemplateType xmlns="4873beb7-5857-4685-be1f-d57550cc96cc">Word Document Template</TemplateTemplateType>
-    <Markets xmlns="4873beb7-5857-4685-be1f-d57550cc96cc"/>
-    <IntlLangReview xmlns="4873beb7-5857-4685-be1f-d57550cc96cc" xsi:nil="true"/>
-    <UAProjectedTotalWords xmlns="4873beb7-5857-4685-be1f-d57550cc96cc" xsi:nil="true"/>
-    <OutputCachingOn xmlns="4873beb7-5857-4685-be1f-d57550cc96cc">false</OutputCachingOn>
-    <AverageRating xmlns="4873beb7-5857-4685-be1f-d57550cc96cc" xsi:nil="true"/>
-    <LocMarketGroupTiers2 xmlns="4873beb7-5857-4685-be1f-d57550cc96cc" xsi:nil="true"/>
-    <APAuthor xmlns="4873beb7-5857-4685-be1f-d57550cc96cc">
-      <UserInfo>
-        <DisplayName>REDMOND\v-namall</DisplayName>
-        <AccountId>978</AccountId>
-        <AccountType/>
-      </UserInfo>
-    </APAuthor>
-    <TPCommandLine xmlns="4873beb7-5857-4685-be1f-d57550cc96cc" xsi:nil="true"/>
-    <LocManualTestRequired xmlns="4873beb7-5857-4685-be1f-d57550cc96cc">false</LocManualTestRequired>
-    <TPAppVersion xmlns="4873beb7-5857-4685-be1f-d57550cc96cc" xsi:nil="true"/>
-    <EditorialStatus xmlns="4873beb7-5857-4685-be1f-d57550cc96cc">Complete</EditorialStatus>
-    <LocProcessedForMarketsLookup xmlns="4873beb7-5857-4685-be1f-d57550cc96cc" xsi:nil="true"/>
-    <LastModifiedDateTime xmlns="4873beb7-5857-4685-be1f-d57550cc96cc" xsi:nil="true"/>
-    <TPLaunchHelpLinkType xmlns="4873beb7-5857-4685-be1f-d57550cc96cc">Template</TPLaunchHelpLinkType>
-    <ScenarioTagsTaxHTField0 xmlns="4873beb7-5857-4685-be1f-d57550cc96cc">
-      <Terms xmlns="http://schemas.microsoft.com/office/infopath/2007/PartnerControls"/>
-    </ScenarioTagsTaxHTField0>
-    <OriginalRelease xmlns="4873beb7-5857-4685-be1f-d57550cc96cc">14</OriginalRelease>
-    <LocalizationTagsTaxHTField0 xmlns="4873beb7-5857-4685-be1f-d57550cc96cc">
-      <Terms xmlns="http://schemas.microsoft.com/office/infopath/2007/PartnerControls"/>
-    </LocalizationTagsTaxHTField0>
-    <Manager xmlns="4873beb7-5857-4685-be1f-d57550cc96cc" xsi:nil="true"/>
-    <UALocRecommendation xmlns="4873beb7-5857-4685-be1f-d57550cc96cc">Localize</UALocRecommendation>
-    <LocOverallHandbackStatusLookup xmlns="4873beb7-5857-4685-be1f-d57550cc96cc" xsi:nil="true"/>
-    <ArtSampleDocs xmlns="4873beb7-5857-4685-be1f-d57550cc96cc" xsi:nil="true"/>
-    <UACurrentWords xmlns="4873beb7-5857-4685-be1f-d57550cc96cc" xsi:nil="true"/>
-    <ShowIn xmlns="4873beb7-5857-4685-be1f-d57550cc96cc">Show everywhere</ShowIn>
-    <CSXHash xmlns="4873beb7-5857-4685-be1f-d57550cc96cc" xsi:nil="true"/>
-    <VoteCount xmlns="4873beb7-5857-4685-be1f-d57550cc96cc" xsi:nil="true"/>
-    <InternalTagsTaxHTField0 xmlns="4873beb7-5857-4685-be1f-d57550cc96cc">
-      <Terms xmlns="http://schemas.microsoft.com/office/infopath/2007/PartnerControls"/>
-    </InternalTagsTaxHTField0>
-    <UANotes xmlns="4873beb7-5857-4685-be1f-d57550cc96cc" xsi:nil="true"/>
-  </documentManagement>
-</p:properties>
+<file path=customXml/itemProps2.xml><?xml version="1.0" encoding="utf-8"?>
+<ds:datastoreItem xmlns:ds="http://schemas.openxmlformats.org/officeDocument/2006/customXml" ds:itemID="{C01C3C56-10DB-49F7-B061-44D8728D078A}">
+  <ds:schemaRefs>
+    <ds:schemaRef ds:uri="http://schemas.microsoft.com/sharepoint/v3/contenttype/forms"/>
+  </ds:schemaRefs>
+</ds:datastoreItem>
 </file>
 
-<file path=customXml/itemProps1.xml><?xml version="1.0" encoding="utf-8"?>
+<file path=customXml/itemProps3.xml><?xml version="1.0" encoding="utf-8"?>
 <ds:datastoreItem xmlns:ds="http://schemas.openxmlformats.org/officeDocument/2006/customXml" ds:itemID="{4B3A7E92-E05A-4924-9E8A-9F6659E5855B}">
   <ds:schemaRefs>
     <ds:schemaRef ds:uri="http://schemas.microsoft.com/office/2006/metadata/contentType"/>
@@ -4702,22 +4780,4 @@
     <ds:schemaRef ds:uri="http://schemas.microsoft.com/internal/obd"/>
   </ds:schemaRefs>
 </ds:datastoreItem>
-</file>
-
-<file path=customXml/itemProps2.xml><?xml version="1.0" encoding="utf-8"?>
-<ds:datastoreItem xmlns:ds="http://schemas.openxmlformats.org/officeDocument/2006/customXml" ds:itemID="{C01C3C56-10DB-49F7-B061-44D8728D078A}">
-  <ds:schemaRefs>
-    <ds:schemaRef ds:uri="http://schemas.microsoft.com/sharepoint/v3/contenttype/forms"/>
-  </ds:schemaRefs>
-</ds:datastoreItem>
-</file>
-
-<file path=customXml/itemProps3.xml><?xml version="1.0" encoding="utf-8"?>
-<ds:datastoreItem xmlns:ds="http://schemas.openxmlformats.org/officeDocument/2006/customXml" ds:itemID="{7FBDB1CC-CEFB-4E46-8174-1F0AA0D30B24}">
-  <ds:schemaRefs>
-    <ds:schemaRef ds:uri="http://schemas.microsoft.com/office/2006/metadata/properties"/>
-    <ds:schemaRef ds:uri="http://schemas.microsoft.com/office/infopath/2007/PartnerControls"/>
-    <ds:schemaRef ds:uri="4873beb7-5857-4685-be1f-d57550cc96cc"/>
-  </ds:schemaRefs>
-</ds:datastoreItem>
 </file>
</xml_diff>